<commit_message>
report second part done
</commit_message>
<xml_diff>
--- a/report.docx
+++ b/report.docx
@@ -178,16 +178,7 @@
           <w:sz w:val="24"/>
           <w:szCs w:val="24"/>
         </w:rPr>
-        <w:t xml:space="preserve">(Национальный исследовательский </w:t>
-      </w:r>
-      <w:r>
-        <w:rPr>
-          <w:b/>
-          <w:bCs/>
-          <w:sz w:val="24"/>
-          <w:szCs w:val="24"/>
-        </w:rPr>
-        <w:t>университет)</w:t>
+        <w:t>(Национальный исследовательский университет)</w:t>
       </w:r>
     </w:p>
     <w:p>
@@ -488,20 +479,22 @@
           <w:szCs w:val="28"/>
         </w:rPr>
         <w:tab/>
-        <w:t>Э</w:t>
-      </w:r>
-      <w:r>
+        <w:t>Э2-71Б</w:t>
+      </w:r>
+    </w:p>
+    <w:p>
+      <w:pPr>
         <w:rPr>
           <w:b/>
           <w:bCs/>
           <w:sz w:val="28"/>
           <w:szCs w:val="28"/>
         </w:rPr>
-        <w:t>2-71Б</w:t>
-      </w:r>
-    </w:p>
-    <w:p>
-      <w:pPr>
+      </w:pPr>
+    </w:p>
+    <w:p>
+      <w:pPr>
+        <w:jc w:val="right"/>
         <w:rPr>
           <w:b/>
           <w:bCs/>
@@ -509,61 +502,733 @@
           <w:szCs w:val="28"/>
         </w:rPr>
       </w:pPr>
+      <w:r>
+        <w:rPr>
+          <w:b/>
+          <w:bCs/>
+          <w:sz w:val="28"/>
+          <w:szCs w:val="28"/>
+        </w:rPr>
+        <w:t>Проверил</w:t>
+      </w:r>
+      <w:r>
+        <w:rPr>
+          <w:b/>
+          <w:bCs/>
+          <w:sz w:val="28"/>
+          <w:szCs w:val="28"/>
+        </w:rPr>
+        <w:t xml:space="preserve">: </w:t>
+      </w:r>
+      <w:r>
+        <w:rPr>
+          <w:b/>
+          <w:bCs/>
+          <w:sz w:val="28"/>
+          <w:szCs w:val="28"/>
+        </w:rPr>
+        <w:t xml:space="preserve">к.т.н., доцент </w:t>
+      </w:r>
     </w:p>
     <w:p>
       <w:pPr>
         <w:jc w:val="right"/>
+      </w:pPr>
+      <w:r>
         <w:rPr>
           <w:b/>
           <w:bCs/>
           <w:sz w:val="28"/>
           <w:szCs w:val="28"/>
         </w:rPr>
-      </w:pPr>
-      <w:r>
+        <w:t>кафедры Э2 Зенкин В. А.</w:t>
+      </w:r>
+    </w:p>
+    <w:p>
+      <w:pPr>
         <w:rPr>
           <w:b/>
           <w:bCs/>
           <w:sz w:val="28"/>
           <w:szCs w:val="28"/>
         </w:rPr>
-        <w:t>Проверил</w:t>
-      </w:r>
-      <w:r>
+      </w:pPr>
+    </w:p>
+    <w:p>
+      <w:pPr>
         <w:rPr>
           <w:b/>
           <w:bCs/>
           <w:sz w:val="28"/>
           <w:szCs w:val="28"/>
         </w:rPr>
+      </w:pPr>
+    </w:p>
+    <w:p>
+      <w:pPr>
+        <w:rPr>
+          <w:b/>
+          <w:bCs/>
+          <w:sz w:val="28"/>
+          <w:szCs w:val="28"/>
+        </w:rPr>
+      </w:pPr>
+    </w:p>
+    <w:p>
+      <w:pPr>
+        <w:rPr>
+          <w:b/>
+          <w:bCs/>
+          <w:sz w:val="28"/>
+          <w:szCs w:val="28"/>
+        </w:rPr>
+      </w:pPr>
+    </w:p>
+    <w:p>
+      <w:pPr>
+        <w:rPr>
+          <w:b/>
+          <w:bCs/>
+          <w:sz w:val="28"/>
+          <w:szCs w:val="28"/>
+        </w:rPr>
+      </w:pPr>
+    </w:p>
+    <w:p>
+      <w:pPr>
+        <w:rPr>
+          <w:b/>
+          <w:bCs/>
+          <w:sz w:val="28"/>
+          <w:szCs w:val="28"/>
+        </w:rPr>
+      </w:pPr>
+    </w:p>
+    <w:p>
+      <w:pPr>
+        <w:rPr>
+          <w:b/>
+          <w:bCs/>
+          <w:sz w:val="28"/>
+          <w:szCs w:val="28"/>
+        </w:rPr>
+      </w:pPr>
+    </w:p>
+    <w:p>
+      <w:pPr>
+        <w:jc w:val="center"/>
+        <w:rPr>
+          <w:b/>
+          <w:bCs/>
+          <w:sz w:val="28"/>
+          <w:szCs w:val="28"/>
+        </w:rPr>
+      </w:pPr>
+      <w:r>
+        <w:rPr>
+          <w:b/>
+          <w:bCs/>
+          <w:sz w:val="28"/>
+          <w:szCs w:val="28"/>
+        </w:rPr>
+        <w:t>Москва, 2020</w:t>
+      </w:r>
+    </w:p>
+    <w:p>
+      <w:pPr>
+        <w:jc w:val="center"/>
+        <w:rPr>
+          <w:b/>
+          <w:bCs/>
+          <w:sz w:val="28"/>
+          <w:szCs w:val="28"/>
+        </w:rPr>
+      </w:pPr>
+    </w:p>
+    <w:p>
+      <w:pPr>
+        <w:jc w:val="center"/>
+        <w:rPr>
+          <w:b/>
+          <w:bCs/>
+          <w:sz w:val="28"/>
+          <w:szCs w:val="28"/>
+        </w:rPr>
+      </w:pPr>
+    </w:p>
+    <w:p>
+      <w:pPr>
+        <w:jc w:val="center"/>
+        <w:rPr>
+          <w:b/>
+          <w:bCs/>
+          <w:sz w:val="28"/>
+          <w:szCs w:val="28"/>
+        </w:rPr>
+      </w:pPr>
+      <w:r>
+        <w:rPr>
+          <w:b/>
+          <w:bCs/>
+          <w:sz w:val="28"/>
+          <w:szCs w:val="28"/>
+        </w:rPr>
+        <w:t>Задание.</w:t>
+      </w:r>
+    </w:p>
+    <w:p>
+      <w:pPr>
+        <w:rPr>
+          <w:sz w:val="28"/>
+          <w:szCs w:val="28"/>
+        </w:rPr>
+      </w:pPr>
+      <w:r>
+        <w:rPr>
+          <w:sz w:val="28"/>
+          <w:szCs w:val="28"/>
+        </w:rPr>
+        <w:t>1.</w:t>
+      </w:r>
+      <w:r>
+        <w:rPr>
+          <w:b/>
+          <w:bCs/>
+          <w:sz w:val="28"/>
+          <w:szCs w:val="28"/>
+        </w:rPr>
+        <w:t xml:space="preserve"> </w:t>
+      </w:r>
+      <w:r>
+        <w:rPr>
+          <w:sz w:val="28"/>
+          <w:szCs w:val="28"/>
+        </w:rPr>
+        <w:t>Установка необходимого ПО</w:t>
+      </w:r>
+      <w:r>
+        <w:rPr>
+          <w:sz w:val="28"/>
+          <w:szCs w:val="28"/>
+        </w:rPr>
         <w:t xml:space="preserve">: </w:t>
       </w:r>
       <w:r>
         <w:rPr>
+          <w:sz w:val="28"/>
+          <w:szCs w:val="28"/>
+          <w:lang w:val="en-US"/>
+        </w:rPr>
+        <w:t>Python</w:t>
+      </w:r>
+      <w:r>
+        <w:rPr>
+          <w:sz w:val="28"/>
+          <w:szCs w:val="28"/>
+        </w:rPr>
+        <w:t xml:space="preserve">3, </w:t>
+      </w:r>
+      <w:r>
+        <w:rPr>
+          <w:sz w:val="28"/>
+          <w:szCs w:val="28"/>
+          <w:lang w:val="en-US"/>
+        </w:rPr>
+        <w:t>VS</w:t>
+      </w:r>
+      <w:r>
+        <w:rPr>
+          <w:sz w:val="28"/>
+          <w:szCs w:val="28"/>
+        </w:rPr>
+        <w:t xml:space="preserve"> </w:t>
+      </w:r>
+      <w:r>
+        <w:rPr>
+          <w:sz w:val="28"/>
+          <w:szCs w:val="28"/>
+          <w:lang w:val="en-US"/>
+        </w:rPr>
+        <w:t>Code</w:t>
+      </w:r>
+      <w:r>
+        <w:rPr>
+          <w:sz w:val="28"/>
+          <w:szCs w:val="28"/>
+        </w:rPr>
+        <w:t>.</w:t>
+      </w:r>
+    </w:p>
+    <w:p>
+      <w:pPr>
+        <w:rPr>
+          <w:sz w:val="28"/>
+          <w:szCs w:val="28"/>
+        </w:rPr>
+      </w:pPr>
+      <w:r>
+        <w:rPr>
+          <w:sz w:val="28"/>
+          <w:szCs w:val="28"/>
+        </w:rPr>
+        <w:t xml:space="preserve">2. </w:t>
+      </w:r>
+      <w:r>
+        <w:rPr>
+          <w:sz w:val="28"/>
+          <w:szCs w:val="28"/>
+        </w:rPr>
+        <w:t xml:space="preserve">Освоение основ программирования в </w:t>
+      </w:r>
+      <w:r>
+        <w:rPr>
+          <w:sz w:val="28"/>
+          <w:szCs w:val="28"/>
+          <w:lang w:val="en-US"/>
+        </w:rPr>
+        <w:t>Python</w:t>
+      </w:r>
+      <w:r>
+        <w:rPr>
+          <w:sz w:val="28"/>
+          <w:szCs w:val="28"/>
+        </w:rPr>
+        <w:t>.</w:t>
+      </w:r>
+    </w:p>
+    <w:p>
+      <w:pPr>
+        <w:rPr>
+          <w:sz w:val="28"/>
+          <w:szCs w:val="28"/>
+        </w:rPr>
+      </w:pPr>
+      <w:r>
+        <w:rPr>
+          <w:sz w:val="28"/>
+          <w:szCs w:val="28"/>
+        </w:rPr>
+        <w:t xml:space="preserve">3. </w:t>
+      </w:r>
+      <w:r>
+        <w:rPr>
+          <w:sz w:val="28"/>
+          <w:szCs w:val="28"/>
+        </w:rPr>
+        <w:t xml:space="preserve">Почитать теоретическую часть про </w:t>
+      </w:r>
+      <w:proofErr w:type="spellStart"/>
+      <w:r>
+        <w:rPr>
+          <w:sz w:val="28"/>
+          <w:szCs w:val="28"/>
+        </w:rPr>
+        <w:t>парето</w:t>
+      </w:r>
+      <w:proofErr w:type="spellEnd"/>
+      <w:r>
+        <w:rPr>
+          <w:sz w:val="28"/>
+          <w:szCs w:val="28"/>
+        </w:rPr>
+        <w:t>-оптимизацию и генетические алгоритмы</w:t>
+      </w:r>
+      <w:r>
+        <w:rPr>
+          <w:sz w:val="28"/>
+          <w:szCs w:val="28"/>
+        </w:rPr>
+        <w:t>.</w:t>
+      </w:r>
+    </w:p>
+    <w:p>
+      <w:pPr>
+        <w:rPr>
+          <w:sz w:val="28"/>
+          <w:szCs w:val="28"/>
+        </w:rPr>
+      </w:pPr>
+      <w:r>
+        <w:rPr>
+          <w:sz w:val="28"/>
+          <w:szCs w:val="28"/>
+        </w:rPr>
+        <w:t xml:space="preserve">4. </w:t>
+      </w:r>
+      <w:r>
+        <w:rPr>
+          <w:sz w:val="28"/>
+          <w:szCs w:val="28"/>
+        </w:rPr>
+        <w:t>Прочитать раздел "Газораспределительный механизм" из учебника по конструированию</w:t>
+      </w:r>
+      <w:r>
+        <w:rPr>
+          <w:sz w:val="28"/>
+          <w:szCs w:val="28"/>
+        </w:rPr>
+        <w:t>.</w:t>
+      </w:r>
+    </w:p>
+    <w:p>
+      <w:pPr>
+        <w:rPr>
+          <w:sz w:val="28"/>
+          <w:szCs w:val="28"/>
+        </w:rPr>
+      </w:pPr>
+      <w:r>
+        <w:rPr>
+          <w:sz w:val="28"/>
+          <w:szCs w:val="28"/>
+        </w:rPr>
+        <w:t xml:space="preserve">5. </w:t>
+      </w:r>
+      <w:r>
+        <w:rPr>
+          <w:sz w:val="28"/>
+          <w:szCs w:val="28"/>
+        </w:rPr>
+        <w:t>Собрать в интернете материалы по клапанным пружинам</w:t>
+      </w:r>
+      <w:r>
+        <w:rPr>
+          <w:sz w:val="28"/>
+          <w:szCs w:val="28"/>
+        </w:rPr>
+        <w:t>.</w:t>
+      </w:r>
+    </w:p>
+    <w:p>
+      <w:pPr>
+        <w:rPr>
+          <w:sz w:val="28"/>
+          <w:szCs w:val="28"/>
+        </w:rPr>
+      </w:pPr>
+      <w:r>
+        <w:rPr>
+          <w:sz w:val="28"/>
+          <w:szCs w:val="28"/>
+        </w:rPr>
+        <w:t xml:space="preserve">6. </w:t>
+      </w:r>
+      <w:r>
+        <w:rPr>
+          <w:sz w:val="28"/>
+          <w:szCs w:val="28"/>
+        </w:rPr>
+        <w:t xml:space="preserve">Изучить параграф </w:t>
+      </w:r>
+      <w:r>
+        <w:rPr>
+          <w:sz w:val="28"/>
+          <w:szCs w:val="28"/>
+        </w:rPr>
+        <w:t>“</w:t>
+      </w:r>
+      <w:r>
+        <w:rPr>
+          <w:sz w:val="28"/>
+          <w:szCs w:val="28"/>
+        </w:rPr>
+        <w:t>Расчет клапанных пружин</w:t>
+      </w:r>
+      <w:r>
+        <w:rPr>
+          <w:sz w:val="28"/>
+          <w:szCs w:val="28"/>
+        </w:rPr>
+        <w:t>”.</w:t>
+      </w:r>
+    </w:p>
+    <w:p>
+      <w:pPr>
+        <w:rPr>
+          <w:sz w:val="28"/>
+          <w:szCs w:val="28"/>
+        </w:rPr>
+      </w:pPr>
+      <w:r>
+        <w:rPr>
+          <w:sz w:val="28"/>
+          <w:szCs w:val="28"/>
+        </w:rPr>
+        <w:t xml:space="preserve">7. </w:t>
+      </w:r>
+      <w:r>
+        <w:rPr>
+          <w:sz w:val="28"/>
+          <w:szCs w:val="28"/>
+        </w:rPr>
+        <w:t xml:space="preserve">Реализовать в </w:t>
+      </w:r>
+      <w:r>
+        <w:rPr>
+          <w:sz w:val="28"/>
+          <w:szCs w:val="28"/>
+          <w:lang w:val="en-US"/>
+        </w:rPr>
+        <w:t>Python</w:t>
+      </w:r>
+      <w:r>
+        <w:rPr>
+          <w:sz w:val="28"/>
+          <w:szCs w:val="28"/>
+        </w:rPr>
+        <w:t xml:space="preserve"> расчет клапанных пружин по учебнику</w:t>
+      </w:r>
+      <w:r>
+        <w:rPr>
+          <w:sz w:val="28"/>
+          <w:szCs w:val="28"/>
+        </w:rPr>
+        <w:t>.</w:t>
+      </w:r>
+    </w:p>
+    <w:p>
+      <w:pPr>
+        <w:rPr>
+          <w:sz w:val="28"/>
+          <w:szCs w:val="28"/>
+        </w:rPr>
+      </w:pPr>
+      <w:r>
+        <w:rPr>
+          <w:sz w:val="28"/>
+          <w:szCs w:val="28"/>
+        </w:rPr>
+        <w:t xml:space="preserve">8. </w:t>
+      </w:r>
+      <w:r>
+        <w:rPr>
+          <w:sz w:val="28"/>
+          <w:szCs w:val="28"/>
+        </w:rPr>
+        <w:t>Сформулировать задачу оптимизации</w:t>
+      </w:r>
+      <w:r>
+        <w:rPr>
+          <w:sz w:val="28"/>
+          <w:szCs w:val="28"/>
+        </w:rPr>
+        <w:t>.</w:t>
+      </w:r>
+    </w:p>
+    <w:p>
+      <w:pPr>
+        <w:rPr>
+          <w:sz w:val="28"/>
+          <w:szCs w:val="28"/>
+        </w:rPr>
+      </w:pPr>
+      <w:r>
+        <w:rPr>
+          <w:sz w:val="28"/>
+          <w:szCs w:val="28"/>
+        </w:rPr>
+        <w:t xml:space="preserve">9. </w:t>
+      </w:r>
+      <w:r>
+        <w:rPr>
+          <w:sz w:val="28"/>
+          <w:szCs w:val="28"/>
+        </w:rPr>
+        <w:t>Реализовать многокритериальную оптимизацию параметров клапанной пружины</w:t>
+      </w:r>
+      <w:r>
+        <w:rPr>
+          <w:sz w:val="28"/>
+          <w:szCs w:val="28"/>
+        </w:rPr>
+        <w:t>.</w:t>
+      </w:r>
+    </w:p>
+    <w:p>
+      <w:pPr>
+        <w:rPr>
+          <w:sz w:val="28"/>
+          <w:szCs w:val="28"/>
+        </w:rPr>
+      </w:pPr>
+      <w:r>
+        <w:rPr>
+          <w:sz w:val="28"/>
+          <w:szCs w:val="28"/>
+        </w:rPr>
+        <w:t xml:space="preserve">10. </w:t>
+      </w:r>
+      <w:r>
+        <w:rPr>
+          <w:sz w:val="28"/>
+          <w:szCs w:val="28"/>
+        </w:rPr>
+        <w:t>Отладить многокритериальную оптимизацию</w:t>
+      </w:r>
+      <w:r>
+        <w:rPr>
+          <w:sz w:val="28"/>
+          <w:szCs w:val="28"/>
+        </w:rPr>
+        <w:t>.</w:t>
+      </w:r>
+    </w:p>
+    <w:p>
+      <w:pPr>
+        <w:rPr>
+          <w:sz w:val="28"/>
+          <w:szCs w:val="28"/>
+        </w:rPr>
+      </w:pPr>
+      <w:r>
+        <w:rPr>
+          <w:sz w:val="28"/>
+          <w:szCs w:val="28"/>
+        </w:rPr>
+        <w:t xml:space="preserve">11. </w:t>
+      </w:r>
+      <w:r>
+        <w:rPr>
+          <w:sz w:val="28"/>
+          <w:szCs w:val="28"/>
+        </w:rPr>
+        <w:t>Оформить отчет</w:t>
+      </w:r>
+      <w:r>
+        <w:rPr>
+          <w:sz w:val="28"/>
+          <w:szCs w:val="28"/>
+        </w:rPr>
+        <w:t>.</w:t>
+      </w:r>
+    </w:p>
+    <w:p>
+      <w:pPr>
+        <w:rPr>
+          <w:sz w:val="28"/>
+          <w:szCs w:val="28"/>
+        </w:rPr>
+      </w:pPr>
+    </w:p>
+    <w:p>
+      <w:pPr>
+        <w:rPr>
+          <w:sz w:val="28"/>
+          <w:szCs w:val="28"/>
+        </w:rPr>
+      </w:pPr>
+    </w:p>
+    <w:p>
+      <w:pPr>
+        <w:rPr>
+          <w:sz w:val="28"/>
+          <w:szCs w:val="28"/>
+        </w:rPr>
+      </w:pPr>
+    </w:p>
+    <w:p>
+      <w:pPr>
+        <w:rPr>
+          <w:sz w:val="28"/>
+          <w:szCs w:val="28"/>
+        </w:rPr>
+      </w:pPr>
+    </w:p>
+    <w:p>
+      <w:pPr>
+        <w:rPr>
+          <w:sz w:val="28"/>
+          <w:szCs w:val="28"/>
+        </w:rPr>
+      </w:pPr>
+    </w:p>
+    <w:p>
+      <w:pPr>
+        <w:rPr>
+          <w:sz w:val="28"/>
+          <w:szCs w:val="28"/>
+        </w:rPr>
+      </w:pPr>
+    </w:p>
+    <w:p>
+      <w:pPr>
+        <w:rPr>
+          <w:sz w:val="28"/>
+          <w:szCs w:val="28"/>
+        </w:rPr>
+      </w:pPr>
+    </w:p>
+    <w:p>
+      <w:pPr>
+        <w:rPr>
+          <w:sz w:val="28"/>
+          <w:szCs w:val="28"/>
+        </w:rPr>
+      </w:pPr>
+    </w:p>
+    <w:p>
+      <w:pPr>
+        <w:rPr>
+          <w:sz w:val="28"/>
+          <w:szCs w:val="28"/>
+        </w:rPr>
+      </w:pPr>
+    </w:p>
+    <w:p>
+      <w:pPr>
+        <w:rPr>
+          <w:sz w:val="28"/>
+          <w:szCs w:val="28"/>
+        </w:rPr>
+      </w:pPr>
+    </w:p>
+    <w:p>
+      <w:pPr>
+        <w:rPr>
+          <w:sz w:val="28"/>
+          <w:szCs w:val="28"/>
+        </w:rPr>
+      </w:pPr>
+    </w:p>
+    <w:p>
+      <w:pPr>
+        <w:rPr>
+          <w:sz w:val="28"/>
+          <w:szCs w:val="28"/>
+        </w:rPr>
+      </w:pPr>
+    </w:p>
+    <w:p>
+      <w:pPr>
+        <w:rPr>
+          <w:sz w:val="28"/>
+          <w:szCs w:val="28"/>
+        </w:rPr>
+      </w:pPr>
+    </w:p>
+    <w:p>
+      <w:pPr>
+        <w:rPr>
           <w:b/>
           <w:bCs/>
           <w:sz w:val="28"/>
           <w:szCs w:val="28"/>
         </w:rPr>
-        <w:t xml:space="preserve">к.т.н., доцент </w:t>
-      </w:r>
-    </w:p>
-    <w:p>
-      <w:pPr>
-        <w:jc w:val="right"/>
-      </w:pPr>
-      <w:r>
+      </w:pPr>
+    </w:p>
+    <w:p>
+      <w:pPr>
         <w:rPr>
           <w:b/>
           <w:bCs/>
           <w:sz w:val="28"/>
           <w:szCs w:val="28"/>
         </w:rPr>
-        <w:t>кафедры Э2 Зенкин В. А.</w:t>
-      </w:r>
-    </w:p>
-    <w:p>
-      <w:pPr>
+      </w:pPr>
+    </w:p>
+    <w:p>
+      <w:pPr>
+        <w:jc w:val="center"/>
         <w:rPr>
           <w:b/>
           <w:bCs/>
@@ -571,19 +1236,506 @@
           <w:szCs w:val="28"/>
         </w:rPr>
       </w:pPr>
-    </w:p>
-    <w:p>
-      <w:pPr>
+      <w:r>
         <w:rPr>
           <w:b/>
           <w:bCs/>
           <w:sz w:val="28"/>
           <w:szCs w:val="28"/>
         </w:rPr>
-      </w:pPr>
-    </w:p>
-    <w:p>
-      <w:pPr>
+        <w:t>Содержание</w:t>
+      </w:r>
+    </w:p>
+    <w:p>
+      <w:r>
+        <w:rPr>
+          <w:sz w:val="28"/>
+          <w:szCs w:val="28"/>
+        </w:rPr>
+        <w:t>Введение……………………</w:t>
+      </w:r>
+      <w:r>
+        <w:rPr>
+          <w:sz w:val="28"/>
+          <w:szCs w:val="28"/>
+        </w:rPr>
+        <w:t>……………………………………………………………………………</w:t>
+      </w:r>
+      <w:proofErr w:type="gramStart"/>
+      <w:r>
+        <w:rPr>
+          <w:sz w:val="28"/>
+          <w:szCs w:val="28"/>
+        </w:rPr>
+        <w:t>……</w:t>
+      </w:r>
+      <w:r>
+        <w:rPr>
+          <w:sz w:val="28"/>
+          <w:szCs w:val="28"/>
+        </w:rPr>
+        <w:t>.</w:t>
+      </w:r>
+      <w:proofErr w:type="gramEnd"/>
+      <w:r>
+        <w:rPr>
+          <w:sz w:val="28"/>
+          <w:szCs w:val="28"/>
+        </w:rPr>
+        <w:t>.</w:t>
+      </w:r>
+      <w:r>
+        <w:rPr>
+          <w:sz w:val="28"/>
+          <w:szCs w:val="28"/>
+        </w:rPr>
+        <w:t>………………….4</w:t>
+      </w:r>
+      <w:r>
+        <w:t xml:space="preserve"> </w:t>
+      </w:r>
+    </w:p>
+    <w:p>
+      <w:r>
+        <w:t xml:space="preserve">    </w:t>
+      </w:r>
+      <w:r>
+        <w:rPr>
+          <w:sz w:val="28"/>
+          <w:szCs w:val="28"/>
+        </w:rPr>
+        <w:t xml:space="preserve">1. </w:t>
+      </w:r>
+      <w:r>
+        <w:rPr>
+          <w:sz w:val="28"/>
+          <w:szCs w:val="28"/>
+        </w:rPr>
+        <w:t>Фронт Парето………………………………………</w:t>
+      </w:r>
+      <w:proofErr w:type="gramStart"/>
+      <w:r>
+        <w:rPr>
+          <w:sz w:val="28"/>
+          <w:szCs w:val="28"/>
+        </w:rPr>
+        <w:t>…….</w:t>
+      </w:r>
+      <w:proofErr w:type="gramEnd"/>
+      <w:r>
+        <w:rPr>
+          <w:sz w:val="28"/>
+          <w:szCs w:val="28"/>
+        </w:rPr>
+        <w:t>………………………………………………………………..</w:t>
+      </w:r>
+      <w:r>
+        <w:rPr>
+          <w:sz w:val="28"/>
+          <w:szCs w:val="28"/>
+        </w:rPr>
+        <w:t>5</w:t>
+      </w:r>
+    </w:p>
+    <w:p>
+      <w:pPr>
+        <w:rPr>
+          <w:sz w:val="28"/>
+          <w:szCs w:val="28"/>
+        </w:rPr>
+      </w:pPr>
+      <w:r>
+        <w:t xml:space="preserve">    </w:t>
+      </w:r>
+      <w:r>
+        <w:rPr>
+          <w:sz w:val="28"/>
+          <w:szCs w:val="28"/>
+        </w:rPr>
+        <w:t>2. Конструкция и расчет клапанных пру</w:t>
+      </w:r>
+      <w:r>
+        <w:rPr>
+          <w:sz w:val="28"/>
+          <w:szCs w:val="28"/>
+        </w:rPr>
+        <w:t>жин……………………………………………</w:t>
+      </w:r>
+      <w:proofErr w:type="gramStart"/>
+      <w:r>
+        <w:rPr>
+          <w:sz w:val="28"/>
+          <w:szCs w:val="28"/>
+        </w:rPr>
+        <w:t>…….</w:t>
+      </w:r>
+      <w:proofErr w:type="gramEnd"/>
+      <w:r>
+        <w:rPr>
+          <w:sz w:val="28"/>
+          <w:szCs w:val="28"/>
+        </w:rPr>
+        <w:t>.……………..7</w:t>
+      </w:r>
+    </w:p>
+    <w:p>
+      <w:pPr>
+        <w:rPr>
+          <w:sz w:val="28"/>
+          <w:szCs w:val="28"/>
+        </w:rPr>
+      </w:pPr>
+      <w:r>
+        <w:rPr>
+          <w:sz w:val="28"/>
+          <w:szCs w:val="28"/>
+        </w:rPr>
+        <w:t xml:space="preserve">   </w:t>
+      </w:r>
+      <w:r>
+        <w:rPr>
+          <w:sz w:val="28"/>
+          <w:szCs w:val="28"/>
+        </w:rPr>
+        <w:t>3</w:t>
+      </w:r>
+      <w:r>
+        <w:rPr>
+          <w:sz w:val="28"/>
+          <w:szCs w:val="28"/>
+        </w:rPr>
+        <w:t>. Формулировка задачи оптимизации…</w:t>
+      </w:r>
+      <w:r>
+        <w:rPr>
+          <w:sz w:val="28"/>
+          <w:szCs w:val="28"/>
+        </w:rPr>
+        <w:t>…………………………………………</w:t>
+      </w:r>
+      <w:proofErr w:type="gramStart"/>
+      <w:r>
+        <w:rPr>
+          <w:sz w:val="28"/>
+          <w:szCs w:val="28"/>
+        </w:rPr>
+        <w:t>…….</w:t>
+      </w:r>
+      <w:proofErr w:type="gramEnd"/>
+      <w:r>
+        <w:rPr>
+          <w:sz w:val="28"/>
+          <w:szCs w:val="28"/>
+        </w:rPr>
+        <w:t>.……….……………9</w:t>
+      </w:r>
+      <w:bookmarkStart w:id="0" w:name="_GoBack"/>
+      <w:bookmarkEnd w:id="0"/>
+    </w:p>
+    <w:p>
+      <w:r>
+        <w:rPr>
+          <w:sz w:val="28"/>
+          <w:szCs w:val="28"/>
+        </w:rPr>
+        <w:t xml:space="preserve">   </w:t>
+      </w:r>
+      <w:r>
+        <w:rPr>
+          <w:sz w:val="28"/>
+          <w:szCs w:val="28"/>
+        </w:rPr>
+        <w:t>4</w:t>
+      </w:r>
+      <w:r>
+        <w:rPr>
+          <w:sz w:val="28"/>
+          <w:szCs w:val="28"/>
+        </w:rPr>
+        <w:t xml:space="preserve">. </w:t>
+      </w:r>
+      <w:r>
+        <w:rPr>
+          <w:sz w:val="28"/>
+          <w:szCs w:val="28"/>
+        </w:rPr>
+        <w:t>Построение фронта Парето для клапанных</w:t>
+      </w:r>
+      <w:r>
+        <w:rPr>
+          <w:sz w:val="28"/>
+          <w:szCs w:val="28"/>
+        </w:rPr>
+        <w:t xml:space="preserve"> пружины………</w:t>
+      </w:r>
+      <w:r>
+        <w:rPr>
+          <w:sz w:val="28"/>
+          <w:szCs w:val="28"/>
+        </w:rPr>
+        <w:t>……………………….</w:t>
+      </w:r>
+      <w:r>
+        <w:rPr>
+          <w:sz w:val="28"/>
+          <w:szCs w:val="28"/>
+        </w:rPr>
+        <w:t>..…</w:t>
+      </w:r>
+      <w:proofErr w:type="gramStart"/>
+      <w:r>
+        <w:rPr>
+          <w:sz w:val="28"/>
+          <w:szCs w:val="28"/>
+        </w:rPr>
+        <w:t>…….</w:t>
+      </w:r>
+      <w:proofErr w:type="gramEnd"/>
+      <w:r>
+        <w:rPr>
+          <w:sz w:val="28"/>
+          <w:szCs w:val="28"/>
+        </w:rPr>
+        <w:t>…..4</w:t>
+      </w:r>
+    </w:p>
+    <w:p>
+      <w:pPr>
+        <w:rPr>
+          <w:sz w:val="28"/>
+          <w:szCs w:val="28"/>
+        </w:rPr>
+      </w:pPr>
+      <w:r>
+        <w:rPr>
+          <w:sz w:val="28"/>
+          <w:szCs w:val="28"/>
+        </w:rPr>
+        <w:t>Заключение…………………………………………………………………………………………………………………</w:t>
+      </w:r>
+      <w:proofErr w:type="gramStart"/>
+      <w:r>
+        <w:rPr>
+          <w:sz w:val="28"/>
+          <w:szCs w:val="28"/>
+        </w:rPr>
+        <w:t>…….</w:t>
+      </w:r>
+      <w:proofErr w:type="gramEnd"/>
+      <w:r>
+        <w:rPr>
+          <w:sz w:val="28"/>
+          <w:szCs w:val="28"/>
+        </w:rPr>
+        <w:t>.4</w:t>
+      </w:r>
+    </w:p>
+    <w:p>
+      <w:r>
+        <w:rPr>
+          <w:sz w:val="28"/>
+          <w:szCs w:val="28"/>
+        </w:rPr>
+        <w:t>Список используемых источников………………………………………………………………………………</w:t>
+      </w:r>
+      <w:proofErr w:type="gramStart"/>
+      <w:r>
+        <w:rPr>
+          <w:sz w:val="28"/>
+          <w:szCs w:val="28"/>
+        </w:rPr>
+        <w:t>…….</w:t>
+      </w:r>
+      <w:proofErr w:type="gramEnd"/>
+      <w:r>
+        <w:rPr>
+          <w:sz w:val="28"/>
+          <w:szCs w:val="28"/>
+        </w:rPr>
+        <w:t>4</w:t>
+      </w:r>
+      <w:r>
+        <w:t xml:space="preserve"> </w:t>
+      </w:r>
+    </w:p>
+    <w:p>
+      <w:pPr>
+        <w:rPr>
+          <w:sz w:val="28"/>
+          <w:szCs w:val="28"/>
+        </w:rPr>
+      </w:pPr>
+      <w:r>
+        <w:rPr>
+          <w:sz w:val="28"/>
+          <w:szCs w:val="28"/>
+        </w:rPr>
+        <w:t>Приложения…………………………………………………………………………………………………………………</w:t>
+      </w:r>
+      <w:proofErr w:type="gramStart"/>
+      <w:r>
+        <w:rPr>
+          <w:sz w:val="28"/>
+          <w:szCs w:val="28"/>
+        </w:rPr>
+        <w:t>…….</w:t>
+      </w:r>
+      <w:proofErr w:type="gramEnd"/>
+      <w:r>
+        <w:rPr>
+          <w:sz w:val="28"/>
+          <w:szCs w:val="28"/>
+        </w:rPr>
+        <w:t>4</w:t>
+      </w:r>
+    </w:p>
+    <w:p>
+      <w:pPr>
+        <w:rPr>
+          <w:sz w:val="28"/>
+          <w:szCs w:val="28"/>
+        </w:rPr>
+      </w:pPr>
+    </w:p>
+    <w:p>
+      <w:pPr>
+        <w:rPr>
+          <w:sz w:val="28"/>
+          <w:szCs w:val="28"/>
+        </w:rPr>
+      </w:pPr>
+    </w:p>
+    <w:p>
+      <w:pPr>
+        <w:rPr>
+          <w:sz w:val="28"/>
+          <w:szCs w:val="28"/>
+        </w:rPr>
+      </w:pPr>
+    </w:p>
+    <w:p>
+      <w:pPr>
+        <w:rPr>
+          <w:sz w:val="28"/>
+          <w:szCs w:val="28"/>
+        </w:rPr>
+      </w:pPr>
+    </w:p>
+    <w:p>
+      <w:pPr>
+        <w:rPr>
+          <w:sz w:val="28"/>
+          <w:szCs w:val="28"/>
+        </w:rPr>
+      </w:pPr>
+    </w:p>
+    <w:p>
+      <w:pPr>
+        <w:rPr>
+          <w:sz w:val="28"/>
+          <w:szCs w:val="28"/>
+        </w:rPr>
+      </w:pPr>
+    </w:p>
+    <w:p>
+      <w:pPr>
+        <w:rPr>
+          <w:sz w:val="28"/>
+          <w:szCs w:val="28"/>
+        </w:rPr>
+      </w:pPr>
+    </w:p>
+    <w:p>
+      <w:pPr>
+        <w:rPr>
+          <w:sz w:val="28"/>
+          <w:szCs w:val="28"/>
+        </w:rPr>
+      </w:pPr>
+    </w:p>
+    <w:p>
+      <w:pPr>
+        <w:rPr>
+          <w:sz w:val="28"/>
+          <w:szCs w:val="28"/>
+        </w:rPr>
+      </w:pPr>
+    </w:p>
+    <w:p>
+      <w:pPr>
+        <w:rPr>
+          <w:sz w:val="28"/>
+          <w:szCs w:val="28"/>
+        </w:rPr>
+      </w:pPr>
+    </w:p>
+    <w:p>
+      <w:pPr>
+        <w:rPr>
+          <w:sz w:val="28"/>
+          <w:szCs w:val="28"/>
+        </w:rPr>
+      </w:pPr>
+    </w:p>
+    <w:p>
+      <w:pPr>
+        <w:rPr>
+          <w:sz w:val="28"/>
+          <w:szCs w:val="28"/>
+        </w:rPr>
+      </w:pPr>
+    </w:p>
+    <w:p>
+      <w:pPr>
+        <w:rPr>
+          <w:sz w:val="28"/>
+          <w:szCs w:val="28"/>
+        </w:rPr>
+      </w:pPr>
+    </w:p>
+    <w:p>
+      <w:pPr>
+        <w:rPr>
+          <w:sz w:val="28"/>
+          <w:szCs w:val="28"/>
+        </w:rPr>
+      </w:pPr>
+    </w:p>
+    <w:p>
+      <w:pPr>
+        <w:rPr>
+          <w:sz w:val="28"/>
+          <w:szCs w:val="28"/>
+        </w:rPr>
+      </w:pPr>
+    </w:p>
+    <w:p>
+      <w:pPr>
+        <w:rPr>
+          <w:sz w:val="28"/>
+          <w:szCs w:val="28"/>
+        </w:rPr>
+      </w:pPr>
+    </w:p>
+    <w:p>
+      <w:pPr>
+        <w:rPr>
+          <w:sz w:val="28"/>
+          <w:szCs w:val="28"/>
+        </w:rPr>
+      </w:pPr>
+    </w:p>
+    <w:p>
+      <w:pPr>
+        <w:rPr>
+          <w:sz w:val="28"/>
+          <w:szCs w:val="28"/>
+        </w:rPr>
+      </w:pPr>
+    </w:p>
+    <w:p>
+      <w:pPr>
+        <w:jc w:val="center"/>
         <w:rPr>
           <w:b/>
           <w:bCs/>
@@ -591,1205 +1743,14 @@
           <w:szCs w:val="28"/>
         </w:rPr>
       </w:pPr>
-    </w:p>
-    <w:p>
-      <w:pPr>
+      <w:r>
         <w:rPr>
           <w:b/>
           <w:bCs/>
           <w:sz w:val="28"/>
           <w:szCs w:val="28"/>
         </w:rPr>
-      </w:pPr>
-    </w:p>
-    <w:p>
-      <w:pPr>
-        <w:rPr>
-          <w:b/>
-          <w:bCs/>
-          <w:sz w:val="28"/>
-          <w:szCs w:val="28"/>
-        </w:rPr>
-      </w:pPr>
-    </w:p>
-    <w:p>
-      <w:pPr>
-        <w:rPr>
-          <w:b/>
-          <w:bCs/>
-          <w:sz w:val="28"/>
-          <w:szCs w:val="28"/>
-        </w:rPr>
-      </w:pPr>
-    </w:p>
-    <w:p>
-      <w:pPr>
-        <w:rPr>
-          <w:b/>
-          <w:bCs/>
-          <w:sz w:val="28"/>
-          <w:szCs w:val="28"/>
-        </w:rPr>
-      </w:pPr>
-    </w:p>
-    <w:p>
-      <w:pPr>
-        <w:jc w:val="center"/>
-        <w:rPr>
-          <w:b/>
-          <w:bCs/>
-          <w:sz w:val="28"/>
-          <w:szCs w:val="28"/>
-        </w:rPr>
-      </w:pPr>
-      <w:r>
-        <w:rPr>
-          <w:b/>
-          <w:bCs/>
-          <w:sz w:val="28"/>
-          <w:szCs w:val="28"/>
-        </w:rPr>
-        <w:t>Москва, 2020</w:t>
-      </w:r>
-    </w:p>
-    <w:p>
-      <w:pPr>
-        <w:jc w:val="center"/>
-        <w:rPr>
-          <w:b/>
-          <w:bCs/>
-          <w:sz w:val="28"/>
-          <w:szCs w:val="28"/>
-        </w:rPr>
-      </w:pPr>
-    </w:p>
-    <w:p>
-      <w:pPr>
-        <w:jc w:val="center"/>
-        <w:rPr>
-          <w:b/>
-          <w:bCs/>
-          <w:sz w:val="28"/>
-          <w:szCs w:val="28"/>
-        </w:rPr>
-      </w:pPr>
-    </w:p>
-    <w:p>
-      <w:pPr>
-        <w:jc w:val="center"/>
-        <w:rPr>
-          <w:b/>
-          <w:bCs/>
-          <w:sz w:val="28"/>
-          <w:szCs w:val="28"/>
-        </w:rPr>
-      </w:pPr>
-      <w:r>
-        <w:rPr>
-          <w:b/>
-          <w:bCs/>
-          <w:sz w:val="28"/>
-          <w:szCs w:val="28"/>
-        </w:rPr>
-        <w:t>Задание.</w:t>
-      </w:r>
-    </w:p>
-    <w:p>
-      <w:pPr>
-        <w:rPr>
-          <w:sz w:val="28"/>
-          <w:szCs w:val="28"/>
-        </w:rPr>
-      </w:pPr>
-      <w:r>
-        <w:rPr>
-          <w:sz w:val="28"/>
-          <w:szCs w:val="28"/>
-        </w:rPr>
-        <w:t>1.</w:t>
-      </w:r>
-      <w:r>
-        <w:rPr>
-          <w:b/>
-          <w:bCs/>
-          <w:sz w:val="28"/>
-          <w:szCs w:val="28"/>
-        </w:rPr>
-        <w:t xml:space="preserve"> </w:t>
-      </w:r>
-      <w:r>
-        <w:rPr>
-          <w:sz w:val="28"/>
-          <w:szCs w:val="28"/>
-        </w:rPr>
-        <w:t xml:space="preserve">Установка </w:t>
-      </w:r>
-      <w:r>
-        <w:rPr>
-          <w:sz w:val="28"/>
-          <w:szCs w:val="28"/>
-        </w:rPr>
-        <w:t>необходимого ПО</w:t>
-      </w:r>
-      <w:r>
-        <w:rPr>
-          <w:sz w:val="28"/>
-          <w:szCs w:val="28"/>
-        </w:rPr>
-        <w:t xml:space="preserve">: </w:t>
-      </w:r>
-      <w:r>
-        <w:rPr>
-          <w:sz w:val="28"/>
-          <w:szCs w:val="28"/>
-          <w:lang w:val="en-US"/>
-        </w:rPr>
-        <w:t>Python</w:t>
-      </w:r>
-      <w:r>
-        <w:rPr>
-          <w:sz w:val="28"/>
-          <w:szCs w:val="28"/>
-        </w:rPr>
-        <w:t xml:space="preserve">3, </w:t>
-      </w:r>
-      <w:r>
-        <w:rPr>
-          <w:sz w:val="28"/>
-          <w:szCs w:val="28"/>
-          <w:lang w:val="en-US"/>
-        </w:rPr>
-        <w:t>VS</w:t>
-      </w:r>
-      <w:r>
-        <w:rPr>
-          <w:sz w:val="28"/>
-          <w:szCs w:val="28"/>
-        </w:rPr>
-        <w:t xml:space="preserve"> </w:t>
-      </w:r>
-      <w:r>
-        <w:rPr>
-          <w:sz w:val="28"/>
-          <w:szCs w:val="28"/>
-          <w:lang w:val="en-US"/>
-        </w:rPr>
-        <w:t>Code</w:t>
-      </w:r>
-      <w:r>
-        <w:rPr>
-          <w:sz w:val="28"/>
-          <w:szCs w:val="28"/>
-        </w:rPr>
-        <w:t>.</w:t>
-      </w:r>
-    </w:p>
-    <w:p>
-      <w:pPr>
-        <w:rPr>
-          <w:sz w:val="28"/>
-          <w:szCs w:val="28"/>
-        </w:rPr>
-      </w:pPr>
-      <w:r>
-        <w:rPr>
-          <w:sz w:val="28"/>
-          <w:szCs w:val="28"/>
-        </w:rPr>
-        <w:t xml:space="preserve">2. </w:t>
-      </w:r>
-      <w:r>
-        <w:rPr>
-          <w:sz w:val="28"/>
-          <w:szCs w:val="28"/>
-        </w:rPr>
-        <w:t xml:space="preserve">Освоение основ программирования в </w:t>
-      </w:r>
-      <w:r>
-        <w:rPr>
-          <w:sz w:val="28"/>
-          <w:szCs w:val="28"/>
-          <w:lang w:val="en-US"/>
-        </w:rPr>
-        <w:t>Python</w:t>
-      </w:r>
-      <w:r>
-        <w:rPr>
-          <w:sz w:val="28"/>
-          <w:szCs w:val="28"/>
-        </w:rPr>
-        <w:t>.</w:t>
-      </w:r>
-    </w:p>
-    <w:p>
-      <w:pPr>
-        <w:rPr>
-          <w:sz w:val="28"/>
-          <w:szCs w:val="28"/>
-        </w:rPr>
-      </w:pPr>
-      <w:r>
-        <w:rPr>
-          <w:sz w:val="28"/>
-          <w:szCs w:val="28"/>
-        </w:rPr>
-        <w:t xml:space="preserve">3. </w:t>
-      </w:r>
-      <w:r>
-        <w:rPr>
-          <w:sz w:val="28"/>
-          <w:szCs w:val="28"/>
-        </w:rPr>
-        <w:t xml:space="preserve">Почитать теоретическую часть про </w:t>
-      </w:r>
-      <w:proofErr w:type="spellStart"/>
-      <w:r>
-        <w:rPr>
-          <w:sz w:val="28"/>
-          <w:szCs w:val="28"/>
-        </w:rPr>
-        <w:t>парето</w:t>
-      </w:r>
-      <w:proofErr w:type="spellEnd"/>
-      <w:r>
-        <w:rPr>
-          <w:sz w:val="28"/>
-          <w:szCs w:val="28"/>
-        </w:rPr>
-        <w:t>-оптимизацию и генетические алгоритмы</w:t>
-      </w:r>
-      <w:r>
-        <w:rPr>
-          <w:sz w:val="28"/>
-          <w:szCs w:val="28"/>
-        </w:rPr>
-        <w:t>.</w:t>
-      </w:r>
-    </w:p>
-    <w:p>
-      <w:pPr>
-        <w:rPr>
-          <w:sz w:val="28"/>
-          <w:szCs w:val="28"/>
-        </w:rPr>
-      </w:pPr>
-      <w:r>
-        <w:rPr>
-          <w:sz w:val="28"/>
-          <w:szCs w:val="28"/>
-        </w:rPr>
-        <w:t xml:space="preserve">4. </w:t>
-      </w:r>
-      <w:r>
-        <w:rPr>
-          <w:sz w:val="28"/>
-          <w:szCs w:val="28"/>
-        </w:rPr>
-        <w:t>Прочитать раздел "Газораспределительный механизм" из учебника по конструированию</w:t>
-      </w:r>
-      <w:r>
-        <w:rPr>
-          <w:sz w:val="28"/>
-          <w:szCs w:val="28"/>
-        </w:rPr>
-        <w:t>.</w:t>
-      </w:r>
-    </w:p>
-    <w:p>
-      <w:pPr>
-        <w:rPr>
-          <w:sz w:val="28"/>
-          <w:szCs w:val="28"/>
-        </w:rPr>
-      </w:pPr>
-      <w:r>
-        <w:rPr>
-          <w:sz w:val="28"/>
-          <w:szCs w:val="28"/>
-        </w:rPr>
-        <w:t xml:space="preserve">5. </w:t>
-      </w:r>
-      <w:r>
-        <w:rPr>
-          <w:sz w:val="28"/>
-          <w:szCs w:val="28"/>
-        </w:rPr>
-        <w:t>Собрать</w:t>
-      </w:r>
-      <w:r>
-        <w:rPr>
-          <w:sz w:val="28"/>
-          <w:szCs w:val="28"/>
-        </w:rPr>
-        <w:t xml:space="preserve"> в интернете материалы по клапанным пружинам</w:t>
-      </w:r>
-      <w:r>
-        <w:rPr>
-          <w:sz w:val="28"/>
-          <w:szCs w:val="28"/>
-        </w:rPr>
-        <w:t>.</w:t>
-      </w:r>
-    </w:p>
-    <w:p>
-      <w:pPr>
-        <w:rPr>
-          <w:sz w:val="28"/>
-          <w:szCs w:val="28"/>
-        </w:rPr>
-      </w:pPr>
-      <w:r>
-        <w:rPr>
-          <w:sz w:val="28"/>
-          <w:szCs w:val="28"/>
-        </w:rPr>
-        <w:t xml:space="preserve">6. </w:t>
-      </w:r>
-      <w:r>
-        <w:rPr>
-          <w:sz w:val="28"/>
-          <w:szCs w:val="28"/>
-        </w:rPr>
-        <w:t xml:space="preserve">Изучить параграф </w:t>
-      </w:r>
-      <w:r>
-        <w:rPr>
-          <w:sz w:val="28"/>
-          <w:szCs w:val="28"/>
-        </w:rPr>
-        <w:t>“</w:t>
-      </w:r>
-      <w:r>
-        <w:rPr>
-          <w:sz w:val="28"/>
-          <w:szCs w:val="28"/>
-        </w:rPr>
-        <w:t>Расчет клапанных пружин</w:t>
-      </w:r>
-      <w:r>
-        <w:rPr>
-          <w:sz w:val="28"/>
-          <w:szCs w:val="28"/>
-        </w:rPr>
-        <w:t>”.</w:t>
-      </w:r>
-    </w:p>
-    <w:p>
-      <w:pPr>
-        <w:rPr>
-          <w:sz w:val="28"/>
-          <w:szCs w:val="28"/>
-        </w:rPr>
-      </w:pPr>
-      <w:r>
-        <w:rPr>
-          <w:sz w:val="28"/>
-          <w:szCs w:val="28"/>
-        </w:rPr>
-        <w:t xml:space="preserve">7. </w:t>
-      </w:r>
-      <w:r>
-        <w:rPr>
-          <w:sz w:val="28"/>
-          <w:szCs w:val="28"/>
-        </w:rPr>
-        <w:t xml:space="preserve">Реализовать в </w:t>
-      </w:r>
-      <w:r>
-        <w:rPr>
-          <w:sz w:val="28"/>
-          <w:szCs w:val="28"/>
-          <w:lang w:val="en-US"/>
-        </w:rPr>
-        <w:t>Python</w:t>
-      </w:r>
-      <w:r>
-        <w:rPr>
-          <w:sz w:val="28"/>
-          <w:szCs w:val="28"/>
-        </w:rPr>
-        <w:t xml:space="preserve"> расчет клапанных пружин по учебнику</w:t>
-      </w:r>
-      <w:r>
-        <w:rPr>
-          <w:sz w:val="28"/>
-          <w:szCs w:val="28"/>
-        </w:rPr>
-        <w:t>.</w:t>
-      </w:r>
-    </w:p>
-    <w:p>
-      <w:pPr>
-        <w:rPr>
-          <w:sz w:val="28"/>
-          <w:szCs w:val="28"/>
-        </w:rPr>
-      </w:pPr>
-      <w:r>
-        <w:rPr>
-          <w:sz w:val="28"/>
-          <w:szCs w:val="28"/>
-        </w:rPr>
-        <w:t xml:space="preserve">8. </w:t>
-      </w:r>
-      <w:r>
-        <w:rPr>
-          <w:sz w:val="28"/>
-          <w:szCs w:val="28"/>
-        </w:rPr>
-        <w:t>Сформулировать задачу оптимизации</w:t>
-      </w:r>
-      <w:r>
-        <w:rPr>
-          <w:sz w:val="28"/>
-          <w:szCs w:val="28"/>
-        </w:rPr>
-        <w:t>.</w:t>
-      </w:r>
-    </w:p>
-    <w:p>
-      <w:pPr>
-        <w:rPr>
-          <w:sz w:val="28"/>
-          <w:szCs w:val="28"/>
-        </w:rPr>
-      </w:pPr>
-      <w:r>
-        <w:rPr>
-          <w:sz w:val="28"/>
-          <w:szCs w:val="28"/>
-        </w:rPr>
-        <w:t xml:space="preserve">9. </w:t>
-      </w:r>
-      <w:r>
-        <w:rPr>
-          <w:sz w:val="28"/>
-          <w:szCs w:val="28"/>
-        </w:rPr>
-        <w:t>Реализовать многокритериальную оптимизацию параметров клапанн</w:t>
-      </w:r>
-      <w:r>
-        <w:rPr>
-          <w:sz w:val="28"/>
-          <w:szCs w:val="28"/>
-        </w:rPr>
-        <w:t>ой пружины</w:t>
-      </w:r>
-      <w:r>
-        <w:rPr>
-          <w:sz w:val="28"/>
-          <w:szCs w:val="28"/>
-        </w:rPr>
-        <w:t>.</w:t>
-      </w:r>
-    </w:p>
-    <w:p>
-      <w:pPr>
-        <w:rPr>
-          <w:sz w:val="28"/>
-          <w:szCs w:val="28"/>
-        </w:rPr>
-      </w:pPr>
-      <w:r>
-        <w:rPr>
-          <w:sz w:val="28"/>
-          <w:szCs w:val="28"/>
-        </w:rPr>
-        <w:t xml:space="preserve">10. </w:t>
-      </w:r>
-      <w:r>
-        <w:rPr>
-          <w:sz w:val="28"/>
-          <w:szCs w:val="28"/>
-        </w:rPr>
-        <w:t>Отладить многокритериальную оптимизацию</w:t>
-      </w:r>
-      <w:r>
-        <w:rPr>
-          <w:sz w:val="28"/>
-          <w:szCs w:val="28"/>
-        </w:rPr>
-        <w:t>.</w:t>
-      </w:r>
-    </w:p>
-    <w:p>
-      <w:pPr>
-        <w:rPr>
-          <w:sz w:val="28"/>
-          <w:szCs w:val="28"/>
-        </w:rPr>
-      </w:pPr>
-      <w:r>
-        <w:rPr>
-          <w:sz w:val="28"/>
-          <w:szCs w:val="28"/>
-        </w:rPr>
-        <w:t xml:space="preserve">11. </w:t>
-      </w:r>
-      <w:r>
-        <w:rPr>
-          <w:sz w:val="28"/>
-          <w:szCs w:val="28"/>
-        </w:rPr>
-        <w:t>Оформить отчет</w:t>
-      </w:r>
-      <w:r>
-        <w:rPr>
-          <w:sz w:val="28"/>
-          <w:szCs w:val="28"/>
-        </w:rPr>
-        <w:t>.</w:t>
-      </w:r>
-    </w:p>
-    <w:p>
-      <w:pPr>
-        <w:rPr>
-          <w:sz w:val="28"/>
-          <w:szCs w:val="28"/>
-        </w:rPr>
-      </w:pPr>
-    </w:p>
-    <w:p>
-      <w:pPr>
-        <w:rPr>
-          <w:sz w:val="28"/>
-          <w:szCs w:val="28"/>
-        </w:rPr>
-      </w:pPr>
-    </w:p>
-    <w:p>
-      <w:pPr>
-        <w:rPr>
-          <w:sz w:val="28"/>
-          <w:szCs w:val="28"/>
-        </w:rPr>
-      </w:pPr>
-    </w:p>
-    <w:p>
-      <w:pPr>
-        <w:rPr>
-          <w:sz w:val="28"/>
-          <w:szCs w:val="28"/>
-        </w:rPr>
-      </w:pPr>
-    </w:p>
-    <w:p>
-      <w:pPr>
-        <w:rPr>
-          <w:sz w:val="28"/>
-          <w:szCs w:val="28"/>
-        </w:rPr>
-      </w:pPr>
-    </w:p>
-    <w:p>
-      <w:pPr>
-        <w:rPr>
-          <w:sz w:val="28"/>
-          <w:szCs w:val="28"/>
-        </w:rPr>
-      </w:pPr>
-    </w:p>
-    <w:p>
-      <w:pPr>
-        <w:rPr>
-          <w:sz w:val="28"/>
-          <w:szCs w:val="28"/>
-        </w:rPr>
-      </w:pPr>
-    </w:p>
-    <w:p>
-      <w:pPr>
-        <w:rPr>
-          <w:sz w:val="28"/>
-          <w:szCs w:val="28"/>
-        </w:rPr>
-      </w:pPr>
-    </w:p>
-    <w:p>
-      <w:pPr>
-        <w:rPr>
-          <w:sz w:val="28"/>
-          <w:szCs w:val="28"/>
-        </w:rPr>
-      </w:pPr>
-    </w:p>
-    <w:p>
-      <w:pPr>
-        <w:rPr>
-          <w:sz w:val="28"/>
-          <w:szCs w:val="28"/>
-        </w:rPr>
-      </w:pPr>
-    </w:p>
-    <w:p>
-      <w:pPr>
-        <w:rPr>
-          <w:sz w:val="28"/>
-          <w:szCs w:val="28"/>
-        </w:rPr>
-      </w:pPr>
-    </w:p>
-    <w:p>
-      <w:pPr>
-        <w:rPr>
-          <w:sz w:val="28"/>
-          <w:szCs w:val="28"/>
-        </w:rPr>
-      </w:pPr>
-    </w:p>
-    <w:p>
-      <w:pPr>
-        <w:rPr>
-          <w:sz w:val="28"/>
-          <w:szCs w:val="28"/>
-        </w:rPr>
-      </w:pPr>
-    </w:p>
-    <w:p>
-      <w:pPr>
-        <w:rPr>
-          <w:b/>
-          <w:bCs/>
-          <w:sz w:val="28"/>
-          <w:szCs w:val="28"/>
-        </w:rPr>
-      </w:pPr>
-    </w:p>
-    <w:p>
-      <w:pPr>
-        <w:rPr>
-          <w:b/>
-          <w:bCs/>
-          <w:sz w:val="28"/>
-          <w:szCs w:val="28"/>
-        </w:rPr>
-      </w:pPr>
-    </w:p>
-    <w:p>
-      <w:pPr>
-        <w:jc w:val="center"/>
-        <w:rPr>
-          <w:b/>
-          <w:bCs/>
-          <w:sz w:val="28"/>
-          <w:szCs w:val="28"/>
-        </w:rPr>
-      </w:pPr>
-      <w:r>
-        <w:rPr>
-          <w:b/>
-          <w:bCs/>
-          <w:sz w:val="28"/>
-          <w:szCs w:val="28"/>
-        </w:rPr>
-        <w:t>Содержание</w:t>
-      </w:r>
-    </w:p>
-    <w:p>
-      <w:r>
-        <w:rPr>
-          <w:sz w:val="28"/>
-          <w:szCs w:val="28"/>
-        </w:rPr>
-        <w:t>Введение……………………</w:t>
-      </w:r>
-      <w:r>
-        <w:rPr>
-          <w:sz w:val="28"/>
-          <w:szCs w:val="28"/>
-        </w:rPr>
-        <w:t>……………………………………………………………………………</w:t>
-      </w:r>
-      <w:proofErr w:type="gramStart"/>
-      <w:r>
-        <w:rPr>
-          <w:sz w:val="28"/>
-          <w:szCs w:val="28"/>
-        </w:rPr>
-        <w:t>……</w:t>
-      </w:r>
-      <w:r>
-        <w:rPr>
-          <w:sz w:val="28"/>
-          <w:szCs w:val="28"/>
-        </w:rPr>
-        <w:t>.</w:t>
-      </w:r>
-      <w:proofErr w:type="gramEnd"/>
-      <w:r>
-        <w:rPr>
-          <w:sz w:val="28"/>
-          <w:szCs w:val="28"/>
-        </w:rPr>
-        <w:t>.</w:t>
-      </w:r>
-      <w:r>
-        <w:rPr>
-          <w:sz w:val="28"/>
-          <w:szCs w:val="28"/>
-        </w:rPr>
-        <w:t>………………….4</w:t>
-      </w:r>
-      <w:r>
-        <w:t xml:space="preserve"> </w:t>
-      </w:r>
-    </w:p>
-    <w:p>
-      <w:r>
-        <w:t xml:space="preserve">    </w:t>
-      </w:r>
-      <w:r>
-        <w:rPr>
-          <w:sz w:val="28"/>
-          <w:szCs w:val="28"/>
-        </w:rPr>
-        <w:t xml:space="preserve">1. </w:t>
-      </w:r>
-      <w:r>
-        <w:rPr>
-          <w:sz w:val="28"/>
-          <w:szCs w:val="28"/>
-        </w:rPr>
-        <w:t>Фронт Парето………………………………………</w:t>
-      </w:r>
-      <w:proofErr w:type="gramStart"/>
-      <w:r>
-        <w:rPr>
-          <w:sz w:val="28"/>
-          <w:szCs w:val="28"/>
-        </w:rPr>
-        <w:t>…….</w:t>
-      </w:r>
-      <w:proofErr w:type="gramEnd"/>
-      <w:r>
-        <w:rPr>
-          <w:sz w:val="28"/>
-          <w:szCs w:val="28"/>
-        </w:rPr>
-        <w:t>………………………………………………………………..</w:t>
-      </w:r>
-      <w:r>
-        <w:rPr>
-          <w:sz w:val="28"/>
-          <w:szCs w:val="28"/>
-        </w:rPr>
-        <w:t>5</w:t>
-      </w:r>
-    </w:p>
-    <w:p>
-      <w:pPr>
-        <w:rPr>
-          <w:sz w:val="28"/>
-          <w:szCs w:val="28"/>
-        </w:rPr>
-      </w:pPr>
-      <w:r>
-        <w:t xml:space="preserve">    </w:t>
-      </w:r>
-      <w:r>
-        <w:rPr>
-          <w:sz w:val="28"/>
-          <w:szCs w:val="28"/>
-        </w:rPr>
-        <w:t xml:space="preserve">2. </w:t>
-      </w:r>
-      <w:r>
-        <w:rPr>
-          <w:sz w:val="28"/>
-          <w:szCs w:val="28"/>
-        </w:rPr>
-        <w:t>Конструкция и расчет клапанных пру</w:t>
-      </w:r>
-      <w:r>
-        <w:rPr>
-          <w:sz w:val="28"/>
-          <w:szCs w:val="28"/>
-        </w:rPr>
-        <w:t>жин……………………………………………</w:t>
-      </w:r>
-      <w:proofErr w:type="gramStart"/>
-      <w:r>
-        <w:rPr>
-          <w:sz w:val="28"/>
-          <w:szCs w:val="28"/>
-        </w:rPr>
-        <w:t>…….</w:t>
-      </w:r>
-      <w:proofErr w:type="gramEnd"/>
-      <w:r>
-        <w:rPr>
-          <w:sz w:val="28"/>
-          <w:szCs w:val="28"/>
-        </w:rPr>
-        <w:t>.……………..7</w:t>
-      </w:r>
-    </w:p>
-    <w:p>
-      <w:pPr>
-        <w:rPr>
-          <w:sz w:val="28"/>
-          <w:szCs w:val="28"/>
-        </w:rPr>
-      </w:pPr>
-      <w:r>
-        <w:rPr>
-          <w:sz w:val="28"/>
-          <w:szCs w:val="28"/>
-        </w:rPr>
-        <w:t xml:space="preserve">   3. Аналитический расчет клапанных пружин……………………………………………</w:t>
-      </w:r>
-      <w:proofErr w:type="gramStart"/>
-      <w:r>
-        <w:rPr>
-          <w:sz w:val="28"/>
-          <w:szCs w:val="28"/>
-        </w:rPr>
-        <w:t>…….</w:t>
-      </w:r>
-      <w:proofErr w:type="gramEnd"/>
-      <w:r>
-        <w:rPr>
-          <w:sz w:val="28"/>
-          <w:szCs w:val="28"/>
-        </w:rPr>
-        <w:t>.……….…..4</w:t>
-      </w:r>
-    </w:p>
-    <w:p>
-      <w:pPr>
-        <w:rPr>
-          <w:sz w:val="28"/>
-          <w:szCs w:val="28"/>
-        </w:rPr>
-      </w:pPr>
-      <w:r>
-        <w:rPr>
-          <w:sz w:val="28"/>
-          <w:szCs w:val="28"/>
-        </w:rPr>
-        <w:t xml:space="preserve">   4. Формулировка задачи оптимизации……………………………………………</w:t>
-      </w:r>
-      <w:proofErr w:type="gramStart"/>
-      <w:r>
-        <w:rPr>
-          <w:sz w:val="28"/>
-          <w:szCs w:val="28"/>
-        </w:rPr>
-        <w:t>…….</w:t>
-      </w:r>
-      <w:proofErr w:type="gramEnd"/>
-      <w:r>
-        <w:rPr>
-          <w:sz w:val="28"/>
-          <w:szCs w:val="28"/>
-        </w:rPr>
-        <w:t>.……….……………4</w:t>
-      </w:r>
-    </w:p>
-    <w:p>
-      <w:r>
-        <w:rPr>
-          <w:sz w:val="28"/>
-          <w:szCs w:val="28"/>
-        </w:rPr>
-        <w:t xml:space="preserve">   5. </w:t>
-      </w:r>
-      <w:r>
-        <w:rPr>
-          <w:sz w:val="28"/>
-          <w:szCs w:val="28"/>
-        </w:rPr>
-        <w:t>Построение фронта Парето для клапанных</w:t>
-      </w:r>
-      <w:r>
-        <w:rPr>
-          <w:sz w:val="28"/>
-          <w:szCs w:val="28"/>
-        </w:rPr>
-        <w:t xml:space="preserve"> пружины………</w:t>
-      </w:r>
-      <w:r>
-        <w:rPr>
-          <w:sz w:val="28"/>
-          <w:szCs w:val="28"/>
-        </w:rPr>
-        <w:t>……………………….</w:t>
-      </w:r>
-      <w:r>
-        <w:rPr>
-          <w:sz w:val="28"/>
-          <w:szCs w:val="28"/>
-        </w:rPr>
-        <w:t>..…</w:t>
-      </w:r>
-      <w:proofErr w:type="gramStart"/>
-      <w:r>
-        <w:rPr>
-          <w:sz w:val="28"/>
-          <w:szCs w:val="28"/>
-        </w:rPr>
-        <w:t>…….</w:t>
-      </w:r>
-      <w:proofErr w:type="gramEnd"/>
-      <w:r>
-        <w:rPr>
-          <w:sz w:val="28"/>
-          <w:szCs w:val="28"/>
-        </w:rPr>
-        <w:t>…..4</w:t>
-      </w:r>
-    </w:p>
-    <w:p>
-      <w:pPr>
-        <w:rPr>
-          <w:sz w:val="28"/>
-          <w:szCs w:val="28"/>
-        </w:rPr>
-      </w:pPr>
-      <w:r>
-        <w:rPr>
-          <w:sz w:val="28"/>
-          <w:szCs w:val="28"/>
-        </w:rPr>
-        <w:t>Заключение…………………………………………………………………………………………………………………</w:t>
-      </w:r>
-      <w:proofErr w:type="gramStart"/>
-      <w:r>
-        <w:rPr>
-          <w:sz w:val="28"/>
-          <w:szCs w:val="28"/>
-        </w:rPr>
-        <w:t>…….</w:t>
-      </w:r>
-      <w:proofErr w:type="gramEnd"/>
-      <w:r>
-        <w:rPr>
-          <w:sz w:val="28"/>
-          <w:szCs w:val="28"/>
-        </w:rPr>
-        <w:t>.4</w:t>
-      </w:r>
-    </w:p>
-    <w:p>
-      <w:r>
-        <w:rPr>
-          <w:sz w:val="28"/>
-          <w:szCs w:val="28"/>
-        </w:rPr>
-        <w:t>Список используемых источников………………………………………………………………………………</w:t>
-      </w:r>
-      <w:proofErr w:type="gramStart"/>
-      <w:r>
-        <w:rPr>
-          <w:sz w:val="28"/>
-          <w:szCs w:val="28"/>
-        </w:rPr>
-        <w:t>…….</w:t>
-      </w:r>
-      <w:proofErr w:type="gramEnd"/>
-      <w:r>
-        <w:rPr>
-          <w:sz w:val="28"/>
-          <w:szCs w:val="28"/>
-        </w:rPr>
-        <w:t>4</w:t>
-      </w:r>
-      <w:r>
-        <w:t xml:space="preserve"> </w:t>
-      </w:r>
-    </w:p>
-    <w:p>
-      <w:pPr>
-        <w:rPr>
-          <w:sz w:val="28"/>
-          <w:szCs w:val="28"/>
-        </w:rPr>
-      </w:pPr>
-      <w:r>
-        <w:rPr>
-          <w:sz w:val="28"/>
-          <w:szCs w:val="28"/>
-        </w:rPr>
-        <w:t>Приложения…………………………………………………………………………………………………………………</w:t>
-      </w:r>
-      <w:proofErr w:type="gramStart"/>
-      <w:r>
-        <w:rPr>
-          <w:sz w:val="28"/>
-          <w:szCs w:val="28"/>
-        </w:rPr>
-        <w:t>…….</w:t>
-      </w:r>
-      <w:proofErr w:type="gramEnd"/>
-      <w:r>
-        <w:rPr>
-          <w:sz w:val="28"/>
-          <w:szCs w:val="28"/>
-        </w:rPr>
-        <w:t>4</w:t>
-      </w:r>
-    </w:p>
-    <w:p>
-      <w:pPr>
-        <w:rPr>
-          <w:sz w:val="28"/>
-          <w:szCs w:val="28"/>
-        </w:rPr>
-      </w:pPr>
-    </w:p>
-    <w:p>
-      <w:pPr>
-        <w:rPr>
-          <w:sz w:val="28"/>
-          <w:szCs w:val="28"/>
-        </w:rPr>
-      </w:pPr>
-    </w:p>
-    <w:p>
-      <w:pPr>
-        <w:rPr>
-          <w:sz w:val="28"/>
-          <w:szCs w:val="28"/>
-        </w:rPr>
-      </w:pPr>
-    </w:p>
-    <w:p>
-      <w:pPr>
-        <w:rPr>
-          <w:sz w:val="28"/>
-          <w:szCs w:val="28"/>
-        </w:rPr>
-      </w:pPr>
-    </w:p>
-    <w:p>
-      <w:pPr>
-        <w:rPr>
-          <w:sz w:val="28"/>
-          <w:szCs w:val="28"/>
-        </w:rPr>
-      </w:pPr>
-    </w:p>
-    <w:p>
-      <w:pPr>
-        <w:rPr>
-          <w:sz w:val="28"/>
-          <w:szCs w:val="28"/>
-        </w:rPr>
-      </w:pPr>
-    </w:p>
-    <w:p>
-      <w:pPr>
-        <w:rPr>
-          <w:sz w:val="28"/>
-          <w:szCs w:val="28"/>
-        </w:rPr>
-      </w:pPr>
-    </w:p>
-    <w:p>
-      <w:pPr>
-        <w:rPr>
-          <w:sz w:val="28"/>
-          <w:szCs w:val="28"/>
-        </w:rPr>
-      </w:pPr>
-    </w:p>
-    <w:p>
-      <w:pPr>
-        <w:rPr>
-          <w:sz w:val="28"/>
-          <w:szCs w:val="28"/>
-        </w:rPr>
-      </w:pPr>
-    </w:p>
-    <w:p>
-      <w:pPr>
-        <w:rPr>
-          <w:sz w:val="28"/>
-          <w:szCs w:val="28"/>
-        </w:rPr>
-      </w:pPr>
-    </w:p>
-    <w:p>
-      <w:pPr>
-        <w:rPr>
-          <w:sz w:val="28"/>
-          <w:szCs w:val="28"/>
-        </w:rPr>
-      </w:pPr>
-    </w:p>
-    <w:p>
-      <w:pPr>
-        <w:rPr>
-          <w:sz w:val="28"/>
-          <w:szCs w:val="28"/>
-        </w:rPr>
-      </w:pPr>
-    </w:p>
-    <w:p>
-      <w:pPr>
-        <w:rPr>
-          <w:sz w:val="28"/>
-          <w:szCs w:val="28"/>
-        </w:rPr>
-      </w:pPr>
-    </w:p>
-    <w:p>
-      <w:pPr>
-        <w:rPr>
-          <w:sz w:val="28"/>
-          <w:szCs w:val="28"/>
-        </w:rPr>
-      </w:pPr>
-    </w:p>
-    <w:p>
-      <w:pPr>
-        <w:rPr>
-          <w:sz w:val="28"/>
-          <w:szCs w:val="28"/>
-        </w:rPr>
-      </w:pPr>
-    </w:p>
-    <w:p>
-      <w:pPr>
-        <w:rPr>
-          <w:sz w:val="28"/>
-          <w:szCs w:val="28"/>
-        </w:rPr>
-      </w:pPr>
-    </w:p>
-    <w:p>
-      <w:pPr>
-        <w:rPr>
-          <w:sz w:val="28"/>
-          <w:szCs w:val="28"/>
-        </w:rPr>
-      </w:pPr>
-    </w:p>
-    <w:p>
-      <w:pPr>
-        <w:rPr>
-          <w:sz w:val="28"/>
-          <w:szCs w:val="28"/>
-        </w:rPr>
-      </w:pPr>
-    </w:p>
-    <w:p>
-      <w:pPr>
-        <w:jc w:val="center"/>
-        <w:rPr>
-          <w:b/>
-          <w:bCs/>
-          <w:sz w:val="28"/>
-          <w:szCs w:val="28"/>
-        </w:rPr>
-      </w:pPr>
-      <w:r>
-        <w:rPr>
-          <w:b/>
-          <w:bCs/>
-          <w:sz w:val="28"/>
-          <w:szCs w:val="28"/>
-        </w:rPr>
+        <w:lastRenderedPageBreak/>
         <w:t>Введение</w:t>
       </w:r>
     </w:p>
@@ -1806,21 +1767,7 @@
           <w:szCs w:val="28"/>
         </w:rPr>
         <w:tab/>
-        <w:t xml:space="preserve">Целью учебной </w:t>
-      </w:r>
-      <w:r>
-        <w:rPr>
-          <w:sz w:val="28"/>
-          <w:szCs w:val="28"/>
-        </w:rPr>
-        <w:t>практики является ре</w:t>
-      </w:r>
-      <w:r>
-        <w:rPr>
-          <w:sz w:val="28"/>
-          <w:szCs w:val="28"/>
-        </w:rPr>
-        <w:t>ализация многокритериальной оптимизации параметров клапанной пружины.</w:t>
+        <w:t>Целью учебной практики является реализация многокритериальной оптимизации параметров клапанной пружины.</w:t>
       </w:r>
     </w:p>
     <w:p>
@@ -1922,14 +1869,7 @@
           <w:sz w:val="28"/>
           <w:szCs w:val="28"/>
         </w:rPr>
-        <w:t>реализ</w:t>
-      </w:r>
-      <w:r>
-        <w:rPr>
-          <w:sz w:val="28"/>
-          <w:szCs w:val="28"/>
-        </w:rPr>
-        <w:t>овать многокритериальную оптимизацию параметров клапанной пружины</w:t>
+        <w:t>реализовать многокритериальную оптимизацию параметров клапанной пружины</w:t>
       </w:r>
       <w:r>
         <w:rPr>
@@ -2005,21 +1945,7 @@
           <w:szCs w:val="28"/>
         </w:rPr>
         <w:tab/>
-        <w:t>введения</w:t>
-      </w:r>
-      <w:r>
-        <w:rPr>
-          <w:sz w:val="28"/>
-          <w:szCs w:val="28"/>
-        </w:rPr>
-        <w:t>, 5 параграфов, заключения, списка используемой литературы и п</w:t>
-      </w:r>
-      <w:r>
-        <w:rPr>
-          <w:sz w:val="28"/>
-          <w:szCs w:val="28"/>
-        </w:rPr>
-        <w:t>риложения.</w:t>
+        <w:t>введения, 5 параграфов, заключения, списка используемой литературы и приложения.</w:t>
       </w:r>
     </w:p>
     <w:p>
@@ -2183,6 +2109,7 @@
           <w:sz w:val="28"/>
           <w:szCs w:val="28"/>
         </w:rPr>
+        <w:lastRenderedPageBreak/>
         <w:t>Фронт Парето</w:t>
       </w:r>
     </w:p>
@@ -2286,7 +2213,6 @@
         <w:rPr>
           <w:sz w:val="28"/>
           <w:szCs w:val="28"/>
-          <w:lang w:val="en-GB"/>
         </w:rPr>
       </w:pPr>
       <w:r>
@@ -2445,14 +2371,7 @@
           <w:sz w:val="28"/>
           <w:szCs w:val="28"/>
         </w:rPr>
-        <w:t>Рис. 1</w:t>
-      </w:r>
-      <w:r>
-        <w:rPr>
-          <w:sz w:val="28"/>
-          <w:szCs w:val="28"/>
-        </w:rPr>
-        <w:t xml:space="preserve">. Область решений, </w:t>
+        <w:t xml:space="preserve">Рис. 1. Область решений, </w:t>
       </w:r>
       <w:proofErr w:type="spellStart"/>
       <w:r>
@@ -2484,8 +2403,15 @@
           <w:sz w:val="28"/>
           <w:szCs w:val="28"/>
         </w:rPr>
+        <w:t xml:space="preserve">С другой стороны, ни M, ни N не доминируют друг друга, если они равны по всем критериям, либо если N лучше в чем-то одном, а M – в другом. В таких случаях </w:t>
+      </w:r>
+      <w:r>
+        <w:rPr>
+          <w:sz w:val="28"/>
+          <w:szCs w:val="28"/>
+        </w:rPr>
         <w:lastRenderedPageBreak/>
-        <w:t xml:space="preserve">С другой стороны, ни M, ни N не доминируют друг друга, если они равны по всем критериям, либо если N лучше в чем-то одном, а M – в другом. В таких случаях оба </w:t>
+        <w:t xml:space="preserve">оба </w:t>
       </w:r>
       <w:proofErr w:type="spellStart"/>
       <w:r>
@@ -2760,68 +2686,47 @@
           <w:sz w:val="28"/>
           <w:szCs w:val="28"/>
         </w:rPr>
+        <w:t>Конструкция и расчет клапанных пру</w:t>
+      </w:r>
+      <w:r>
+        <w:rPr>
+          <w:b/>
+          <w:sz w:val="28"/>
+          <w:szCs w:val="28"/>
+        </w:rPr>
+        <w:t>жи</w:t>
+      </w:r>
+      <w:r>
+        <w:rPr>
+          <w:b/>
+          <w:sz w:val="28"/>
+          <w:szCs w:val="28"/>
+        </w:rPr>
+        <w:t>н</w:t>
+      </w:r>
+    </w:p>
+    <w:p>
+      <w:pPr>
+        <w:ind w:firstLine="708"/>
+        <w:rPr>
+          <w:sz w:val="28"/>
+          <w:szCs w:val="28"/>
+        </w:rPr>
+      </w:pPr>
+      <w:r>
+        <w:rPr>
+          <w:sz w:val="28"/>
+          <w:szCs w:val="28"/>
+        </w:rPr>
         <w:lastRenderedPageBreak/>
-        <w:t>Конструкция и расчет клапанных пру</w:t>
-      </w:r>
-      <w:r>
-        <w:rPr>
-          <w:b/>
-          <w:sz w:val="28"/>
-          <w:szCs w:val="28"/>
-        </w:rPr>
-        <w:t>жи</w:t>
-      </w:r>
-      <w:r>
-        <w:rPr>
-          <w:b/>
-          <w:sz w:val="28"/>
-          <w:szCs w:val="28"/>
-        </w:rPr>
-        <w:t>н</w:t>
-      </w:r>
-    </w:p>
-    <w:p>
-      <w:pPr>
-        <w:ind w:firstLine="708"/>
-        <w:rPr>
-          <w:sz w:val="28"/>
-          <w:szCs w:val="28"/>
-        </w:rPr>
-      </w:pPr>
-      <w:r>
-        <w:rPr>
-          <w:sz w:val="28"/>
-          <w:szCs w:val="28"/>
-        </w:rPr>
-        <w:t>В поршневых двигателях применяются пружины из круглой проволоки. Круглое сечение хорошо работает на кручение, которому подвергаются витки при сжатии пружины</w:t>
-      </w:r>
-      <w:r>
-        <w:rPr>
-          <w:sz w:val="28"/>
-          <w:szCs w:val="28"/>
-        </w:rPr>
-        <w:t>.</w:t>
-      </w:r>
-      <w:r>
-        <w:rPr>
-          <w:sz w:val="28"/>
-          <w:szCs w:val="28"/>
-        </w:rPr>
-        <w:t xml:space="preserve"> </w:t>
-      </w:r>
-      <w:r>
-        <w:rPr>
-          <w:sz w:val="28"/>
-          <w:szCs w:val="28"/>
-        </w:rPr>
-        <w:t>К основным параметрам цилиндрической пружи</w:t>
-      </w:r>
-      <w:r>
-        <w:rPr>
-          <w:sz w:val="28"/>
-          <w:szCs w:val="28"/>
-        </w:rPr>
-        <w:t xml:space="preserve">ны относятся диаметр проволоки </w:t>
+        <w:t>В поршневых двигателях применяются пружины из круглой проволоки. Круглое сечение хорошо работает на кручение, которому подвергаются витки при сжатии пружины.</w:t>
+      </w:r>
+      <w:r>
+        <w:rPr>
+          <w:sz w:val="28"/>
+          <w:szCs w:val="28"/>
+        </w:rPr>
+        <w:t xml:space="preserve"> К основным параметрам цилиндрической пружины относятся диаметр проволоки </w:t>
       </w:r>
       <w:r>
         <w:rPr>
@@ -2838,21 +2743,7 @@
           <w:sz w:val="28"/>
           <w:szCs w:val="28"/>
         </w:rPr>
-        <w:t>, индекс пружины</w:t>
-      </w:r>
-      <w:r>
-        <w:rPr>
-          <w:sz w:val="28"/>
-          <w:szCs w:val="28"/>
-        </w:rPr>
-        <w:t xml:space="preserve"> </w:t>
-      </w:r>
-      <w:r>
-        <w:rPr>
-          <w:sz w:val="28"/>
-          <w:szCs w:val="28"/>
-        </w:rPr>
-        <w:t xml:space="preserve">с = </w:t>
+        <w:t xml:space="preserve">, индекс пружины с = </w:t>
       </w:r>
       <w:r>
         <w:rPr>
@@ -2907,14 +2798,7 @@
           <w:sz w:val="28"/>
           <w:szCs w:val="28"/>
         </w:rPr>
-        <w:t xml:space="preserve"> </w:t>
-      </w:r>
-      <w:r>
-        <w:rPr>
-          <w:sz w:val="28"/>
-          <w:szCs w:val="28"/>
-        </w:rPr>
-        <w:t>(</w:t>
+        <w:t xml:space="preserve"> (</w:t>
       </w:r>
       <w:r>
         <w:rPr>
@@ -2946,21 +2830,7 @@
           <w:sz w:val="28"/>
           <w:szCs w:val="28"/>
         </w:rPr>
-        <w:t xml:space="preserve"> средний диаметр</w:t>
-      </w:r>
-      <w:r>
-        <w:rPr>
-          <w:sz w:val="28"/>
-          <w:szCs w:val="28"/>
-        </w:rPr>
-        <w:t xml:space="preserve">), </w:t>
-      </w:r>
-      <w:r>
-        <w:rPr>
-          <w:sz w:val="28"/>
-          <w:szCs w:val="28"/>
-        </w:rPr>
-        <w:t>шаг витков</w:t>
+        <w:t xml:space="preserve"> средний диаметр), шаг витков</w:t>
       </w:r>
       <w:r>
         <w:rPr>
@@ -3147,21 +3017,7 @@
           <w:sz w:val="28"/>
           <w:szCs w:val="28"/>
         </w:rPr>
-        <w:t>, действующей вдоль оси пружины</w:t>
-      </w:r>
-      <w:r>
-        <w:rPr>
-          <w:sz w:val="28"/>
-          <w:szCs w:val="28"/>
-        </w:rPr>
-        <w:t xml:space="preserve">. </w:t>
-      </w:r>
-      <w:r>
-        <w:rPr>
-          <w:sz w:val="28"/>
-          <w:szCs w:val="28"/>
-        </w:rPr>
-        <w:t>Момент М раскладывают на крутящий и изгибающий моменты:</w:t>
+        <w:t>, действующей вдоль оси пружины. Момент М раскладывают на крутящий и изгибающий моменты:</w:t>
       </w:r>
     </w:p>
     <w:p>
@@ -3605,22 +3461,21 @@
         <w:rPr>
           <w:sz w:val="28"/>
           <w:szCs w:val="28"/>
+        </w:rPr>
+      </w:pPr>
+      <w:r>
+        <w:rPr>
+          <w:sz w:val="28"/>
+          <w:szCs w:val="28"/>
+        </w:rPr>
+        <w:t xml:space="preserve">где </w:t>
+      </w:r>
+      <w:r>
+        <w:rPr>
+          <w:sz w:val="28"/>
+          <w:szCs w:val="28"/>
           <w:lang w:val="en-GB"/>
         </w:rPr>
-      </w:pPr>
-      <w:r>
-        <w:rPr>
-          <w:sz w:val="28"/>
-          <w:szCs w:val="28"/>
-        </w:rPr>
-        <w:t xml:space="preserve">где </w:t>
-      </w:r>
-      <w:r>
-        <w:rPr>
-          <w:sz w:val="28"/>
-          <w:szCs w:val="28"/>
-          <w:lang w:val="en-GB"/>
-        </w:rPr>
         <w:t>m</w:t>
       </w:r>
       <w:r>
@@ -3634,7 +3489,6 @@
         <w:rPr>
           <w:sz w:val="28"/>
           <w:szCs w:val="28"/>
-          <w:lang w:val="en-GB"/>
         </w:rPr>
         <w:t>.</w:t>
       </w:r>
@@ -3652,14 +3506,7 @@
           <w:sz w:val="28"/>
           <w:szCs w:val="28"/>
         </w:rPr>
-        <w:t xml:space="preserve">Обычно f </w:t>
-      </w:r>
-      <w:r>
-        <w:rPr>
-          <w:sz w:val="28"/>
-          <w:szCs w:val="28"/>
-        </w:rPr>
-        <w:t>= (1,5-3,</w:t>
+        <w:t>Обычно f = (1,5-3,</w:t>
       </w:r>
       <w:proofErr w:type="gramStart"/>
       <w:r>
@@ -3797,7 +3644,15 @@
           <w:sz w:val="28"/>
           <w:szCs w:val="28"/>
         </w:rPr>
-        <w:t>Рп</w:t>
+        <w:t>Р</w:t>
+      </w:r>
+      <w:r>
+        <w:rPr>
+          <w:sz w:val="28"/>
+          <w:szCs w:val="28"/>
+          <w:vertAlign w:val="subscript"/>
+        </w:rPr>
+        <w:t>п</w:t>
       </w:r>
       <w:proofErr w:type="spellEnd"/>
       <w:r>
@@ -3805,15 +3660,32 @@
           <w:sz w:val="28"/>
           <w:szCs w:val="28"/>
         </w:rPr>
-        <w:t xml:space="preserve"> должна быть достаточной для удержания клапана в закрытом состоянии во время такта впуска с учетом разрежения </w:t>
+        <w:t xml:space="preserve"> должна быть достаточной для удержания клапана в закрытом состоянии во время та</w:t>
+      </w:r>
+      <w:r>
+        <w:rPr>
+          <w:sz w:val="28"/>
+          <w:szCs w:val="28"/>
+        </w:rPr>
+        <w:t xml:space="preserve">кта впуска с учетом разрежения </w:t>
       </w:r>
       <w:proofErr w:type="spellStart"/>
       <w:r>
         <w:rPr>
-          <w:sz w:val="28"/>
-          <w:szCs w:val="28"/>
-        </w:rPr>
-        <w:t>Лр</w:t>
+          <w:rFonts w:ascii="Arial" w:hAnsi="Arial" w:cs="Arial"/>
+          <w:color w:val="4D5156"/>
+          <w:sz w:val="28"/>
+          <w:szCs w:val="28"/>
+          <w:shd w:val="clear" w:color="auto" w:fill="FFFFFF"/>
+        </w:rPr>
+        <w:t>Δ</w:t>
+      </w:r>
+      <w:r>
+        <w:rPr>
+          <w:sz w:val="28"/>
+          <w:szCs w:val="28"/>
+        </w:rPr>
+        <w:t>р</w:t>
       </w:r>
       <w:proofErr w:type="spellEnd"/>
       <w:r>
@@ -3837,93 +3709,14 @@
           <w:sz w:val="28"/>
           <w:szCs w:val="28"/>
         </w:rPr>
-        <w:t>После определения размеров пружины ее проверяют на резонанс. При резонансе перемещение среднего витка п</w:t>
-      </w:r>
-      <w:r>
-        <w:rPr>
-          <w:sz w:val="28"/>
-          <w:szCs w:val="28"/>
-        </w:rPr>
-        <w:t xml:space="preserve">ружины резко возрастает. Обычно </w:t>
-      </w:r>
-      <w:r>
-        <w:rPr>
-          <w:sz w:val="28"/>
-          <w:szCs w:val="28"/>
-        </w:rPr>
-        <w:t xml:space="preserve">определяют число </w:t>
-      </w:r>
-      <w:proofErr w:type="spellStart"/>
-      <w:r>
-        <w:rPr>
-          <w:sz w:val="28"/>
-          <w:szCs w:val="28"/>
-        </w:rPr>
-        <w:t>п</w:t>
-      </w:r>
-      <w:r>
-        <w:rPr>
-          <w:sz w:val="28"/>
-          <w:szCs w:val="28"/>
-          <w:vertAlign w:val="subscript"/>
-        </w:rPr>
-        <w:t>с</w:t>
-      </w:r>
-      <w:proofErr w:type="spellEnd"/>
-      <w:r>
-        <w:rPr>
-          <w:sz w:val="28"/>
-          <w:szCs w:val="28"/>
-        </w:rPr>
-        <w:t xml:space="preserve"> собственных колебаний пружины в минуту и отношение </w:t>
-      </w:r>
-      <w:proofErr w:type="spellStart"/>
-      <w:r>
-        <w:rPr>
-          <w:sz w:val="28"/>
-          <w:szCs w:val="28"/>
-        </w:rPr>
-        <w:t>п</w:t>
-      </w:r>
-      <w:r>
-        <w:rPr>
-          <w:sz w:val="26"/>
-          <w:szCs w:val="28"/>
-          <w:vertAlign w:val="subscript"/>
-        </w:rPr>
-        <w:t>с</w:t>
-      </w:r>
-      <w:proofErr w:type="spellEnd"/>
-      <w:r>
-        <w:rPr>
-          <w:sz w:val="28"/>
-          <w:szCs w:val="28"/>
-        </w:rPr>
-        <w:t xml:space="preserve"> к частоте вращения </w:t>
-      </w:r>
-      <w:proofErr w:type="spellStart"/>
-      <w:r>
-        <w:rPr>
-          <w:sz w:val="28"/>
-          <w:szCs w:val="28"/>
-        </w:rPr>
-        <w:t>п</w:t>
-      </w:r>
-      <w:r>
-        <w:rPr>
-          <w:sz w:val="26"/>
-          <w:szCs w:val="28"/>
-          <w:vertAlign w:val="subscript"/>
-        </w:rPr>
-        <w:t>р</w:t>
-      </w:r>
-      <w:proofErr w:type="spellEnd"/>
-      <w:r>
-        <w:rPr>
-          <w:sz w:val="28"/>
-          <w:szCs w:val="28"/>
-        </w:rPr>
-        <w:t xml:space="preserve"> распределительного вала. Число собственных колебаний пружины</w:t>
+        <w:t>Длина пружины в свободном состоянии</w:t>
+      </w:r>
+      <w:r>
+        <w:rPr>
+          <w:sz w:val="28"/>
+          <w:szCs w:val="28"/>
+        </w:rPr>
+        <w:t xml:space="preserve"> </w:t>
       </w:r>
     </w:p>
     <w:p>
@@ -3933,7 +3726,6 @@
         <w:rPr>
           <w:sz w:val="28"/>
           <w:szCs w:val="28"/>
-          <w:lang w:val="en-GB"/>
         </w:rPr>
       </w:pPr>
       <w:r>
@@ -3941,10 +3733,10 @@
           <w:noProof/>
         </w:rPr>
         <w:drawing>
-          <wp:inline distT="0" distB="0" distL="0" distR="0" wp14:anchorId="5BE722EF" wp14:editId="1FBC9690">
-            <wp:extent cx="1409700" cy="735231"/>
-            <wp:effectExtent l="0" t="0" r="0" b="8255"/>
-            <wp:docPr id="13" name="Рисунок 13"/>
+          <wp:inline distT="0" distB="0" distL="0" distR="0" wp14:anchorId="1EAE491B" wp14:editId="269112B4">
+            <wp:extent cx="2506980" cy="507192"/>
+            <wp:effectExtent l="0" t="0" r="0" b="7620"/>
+            <wp:docPr id="5" name="Рисунок 5"/>
             <wp:cNvGraphicFramePr>
               <a:graphicFrameLocks xmlns:a="http://schemas.openxmlformats.org/drawingml/2006/main" noChangeAspect="1"/>
             </wp:cNvGraphicFramePr>
@@ -3964,6 +3756,199 @@
                   <pic:spPr>
                     <a:xfrm>
                       <a:off x="0" y="0"/>
+                      <a:ext cx="2520457" cy="509918"/>
+                    </a:xfrm>
+                    <a:prstGeom prst="rect">
+                      <a:avLst/>
+                    </a:prstGeom>
+                  </pic:spPr>
+                </pic:pic>
+              </a:graphicData>
+            </a:graphic>
+          </wp:inline>
+        </w:drawing>
+      </w:r>
+    </w:p>
+    <w:p>
+      <w:pPr>
+        <w:ind w:firstLine="708"/>
+        <w:rPr>
+          <w:sz w:val="28"/>
+          <w:szCs w:val="28"/>
+        </w:rPr>
+      </w:pPr>
+      <w:r>
+        <w:rPr>
+          <w:sz w:val="28"/>
+          <w:szCs w:val="28"/>
+        </w:rPr>
+        <w:t>где п</w:t>
+      </w:r>
+      <w:r>
+        <w:rPr>
+          <w:sz w:val="28"/>
+          <w:szCs w:val="28"/>
+        </w:rPr>
+        <w:t xml:space="preserve"> = 2-3 - число опорных витков; </w:t>
+      </w:r>
+      <w:r>
+        <w:rPr>
+          <w:rFonts w:ascii="Arial" w:hAnsi="Arial" w:cs="Arial"/>
+          <w:color w:val="4D5156"/>
+          <w:sz w:val="28"/>
+          <w:szCs w:val="28"/>
+          <w:shd w:val="clear" w:color="auto" w:fill="FFFFFF"/>
+        </w:rPr>
+        <w:t>Δ</w:t>
+      </w:r>
+      <w:r>
+        <w:rPr>
+          <w:sz w:val="28"/>
+          <w:szCs w:val="28"/>
+        </w:rPr>
+        <w:t xml:space="preserve"> = 0,2 ... 0,3 мм - величина зазора между витками пружины при открытом клапане, зависящая от размеров пружины.</w:t>
+      </w:r>
+    </w:p>
+    <w:p>
+      <w:pPr>
+        <w:ind w:firstLine="708"/>
+        <w:rPr>
+          <w:sz w:val="28"/>
+          <w:szCs w:val="28"/>
+        </w:rPr>
+      </w:pPr>
+      <w:r>
+        <w:rPr>
+          <w:sz w:val="28"/>
+          <w:szCs w:val="28"/>
+        </w:rPr>
+        <w:t>После определения размеров пружины ее проверяют на резонанс. При резонансе перемещение среднего витка п</w:t>
+      </w:r>
+      <w:r>
+        <w:rPr>
+          <w:sz w:val="28"/>
+          <w:szCs w:val="28"/>
+        </w:rPr>
+        <w:t xml:space="preserve">ружины резко возрастает. Обычно </w:t>
+      </w:r>
+      <w:r>
+        <w:rPr>
+          <w:sz w:val="28"/>
+          <w:szCs w:val="28"/>
+        </w:rPr>
+        <w:t xml:space="preserve">определяют число </w:t>
+      </w:r>
+      <w:proofErr w:type="spellStart"/>
+      <w:r>
+        <w:rPr>
+          <w:sz w:val="28"/>
+          <w:szCs w:val="28"/>
+        </w:rPr>
+        <w:t>п</w:t>
+      </w:r>
+      <w:r>
+        <w:rPr>
+          <w:sz w:val="28"/>
+          <w:szCs w:val="28"/>
+          <w:vertAlign w:val="subscript"/>
+        </w:rPr>
+        <w:t>с</w:t>
+      </w:r>
+      <w:proofErr w:type="spellEnd"/>
+      <w:r>
+        <w:rPr>
+          <w:sz w:val="28"/>
+          <w:szCs w:val="28"/>
+        </w:rPr>
+        <w:t xml:space="preserve"> собственных колебаний пружины в минуту и отношение </w:t>
+      </w:r>
+      <w:proofErr w:type="spellStart"/>
+      <w:r>
+        <w:rPr>
+          <w:sz w:val="28"/>
+          <w:szCs w:val="28"/>
+        </w:rPr>
+        <w:t>п</w:t>
+      </w:r>
+      <w:r>
+        <w:rPr>
+          <w:sz w:val="26"/>
+          <w:szCs w:val="28"/>
+          <w:vertAlign w:val="subscript"/>
+        </w:rPr>
+        <w:t>с</w:t>
+      </w:r>
+      <w:proofErr w:type="spellEnd"/>
+      <w:r>
+        <w:rPr>
+          <w:sz w:val="28"/>
+          <w:szCs w:val="28"/>
+        </w:rPr>
+        <w:t xml:space="preserve"> к частоте вращения </w:t>
+      </w:r>
+      <w:proofErr w:type="spellStart"/>
+      <w:r>
+        <w:rPr>
+          <w:sz w:val="28"/>
+          <w:szCs w:val="28"/>
+        </w:rPr>
+        <w:t>п</w:t>
+      </w:r>
+      <w:r>
+        <w:rPr>
+          <w:sz w:val="26"/>
+          <w:szCs w:val="28"/>
+          <w:vertAlign w:val="subscript"/>
+        </w:rPr>
+        <w:t>р</w:t>
+      </w:r>
+      <w:proofErr w:type="spellEnd"/>
+      <w:r>
+        <w:rPr>
+          <w:sz w:val="28"/>
+          <w:szCs w:val="28"/>
+        </w:rPr>
+        <w:t xml:space="preserve"> распределительного вала. Число собственных колебаний пружины</w:t>
+      </w:r>
+    </w:p>
+    <w:p>
+      <w:pPr>
+        <w:ind w:firstLine="708"/>
+        <w:jc w:val="center"/>
+        <w:rPr>
+          <w:sz w:val="28"/>
+          <w:szCs w:val="28"/>
+          <w:lang w:val="en-GB"/>
+        </w:rPr>
+      </w:pPr>
+      <w:r>
+        <w:rPr>
+          <w:noProof/>
+        </w:rPr>
+        <w:drawing>
+          <wp:inline distT="0" distB="0" distL="0" distR="0" wp14:anchorId="5BE722EF" wp14:editId="1FBC9690">
+            <wp:extent cx="1409700" cy="735231"/>
+            <wp:effectExtent l="0" t="0" r="0" b="8255"/>
+            <wp:docPr id="13" name="Рисунок 13"/>
+            <wp:cNvGraphicFramePr>
+              <a:graphicFrameLocks xmlns:a="http://schemas.openxmlformats.org/drawingml/2006/main" noChangeAspect="1"/>
+            </wp:cNvGraphicFramePr>
+            <a:graphic xmlns:a="http://schemas.openxmlformats.org/drawingml/2006/main">
+              <a:graphicData uri="http://schemas.openxmlformats.org/drawingml/2006/picture">
+                <pic:pic xmlns:pic="http://schemas.openxmlformats.org/drawingml/2006/picture">
+                  <pic:nvPicPr>
+                    <pic:cNvPr id="1" name=""/>
+                    <pic:cNvPicPr/>
+                  </pic:nvPicPr>
+                  <pic:blipFill>
+                    <a:blip r:embed="rId16"/>
+                    <a:stretch>
+                      <a:fillRect/>
+                    </a:stretch>
+                  </pic:blipFill>
+                  <pic:spPr>
+                    <a:xfrm>
+                      <a:off x="0" y="0"/>
                       <a:ext cx="1419914" cy="740558"/>
                     </a:xfrm>
                     <a:prstGeom prst="rect">
@@ -3976,8 +3961,6 @@
           </wp:inline>
         </w:drawing>
       </w:r>
-      <w:bookmarkStart w:id="0" w:name="_GoBack"/>
-      <w:bookmarkEnd w:id="0"/>
     </w:p>
     <w:p>
       <w:pPr>
@@ -4036,9 +4019,143 @@
         <w:t xml:space="preserve"> - плотность материала пружины.</w:t>
       </w:r>
     </w:p>
+    <w:p>
+      <w:pPr>
+        <w:ind w:firstLine="708"/>
+        <w:rPr>
+          <w:sz w:val="28"/>
+          <w:szCs w:val="28"/>
+        </w:rPr>
+      </w:pPr>
+      <w:r>
+        <w:rPr>
+          <w:sz w:val="28"/>
+          <w:szCs w:val="28"/>
+        </w:rPr>
+        <w:t xml:space="preserve">Опасность резонанса считается незначительной, если отношение </w:t>
+      </w:r>
+      <w:proofErr w:type="spellStart"/>
+      <w:r>
+        <w:rPr>
+          <w:sz w:val="28"/>
+          <w:szCs w:val="28"/>
+        </w:rPr>
+        <w:t>n</w:t>
+      </w:r>
+      <w:r>
+        <w:rPr>
+          <w:sz w:val="26"/>
+          <w:szCs w:val="28"/>
+        </w:rPr>
+        <w:t>c</w:t>
+      </w:r>
+      <w:proofErr w:type="spellEnd"/>
+      <w:r>
+        <w:rPr>
+          <w:sz w:val="28"/>
+          <w:szCs w:val="28"/>
+        </w:rPr>
+        <w:t xml:space="preserve"> </w:t>
+      </w:r>
+      <w:r>
+        <w:rPr>
+          <w:sz w:val="28"/>
+          <w:szCs w:val="28"/>
+        </w:rPr>
+        <w:t>/</w:t>
+      </w:r>
+      <w:r>
+        <w:rPr>
+          <w:sz w:val="28"/>
+          <w:szCs w:val="28"/>
+        </w:rPr>
+        <w:t xml:space="preserve"> </w:t>
+      </w:r>
+      <w:proofErr w:type="spellStart"/>
+      <w:proofErr w:type="gramStart"/>
+      <w:r>
+        <w:rPr>
+          <w:sz w:val="28"/>
+          <w:szCs w:val="28"/>
+        </w:rPr>
+        <w:t>n</w:t>
+      </w:r>
+      <w:r>
+        <w:rPr>
+          <w:sz w:val="28"/>
+          <w:szCs w:val="28"/>
+          <w:vertAlign w:val="subscript"/>
+        </w:rPr>
+        <w:t>p</w:t>
+      </w:r>
+      <w:proofErr w:type="spellEnd"/>
+      <w:r>
+        <w:rPr>
+          <w:sz w:val="28"/>
+          <w:szCs w:val="28"/>
+        </w:rPr>
+        <w:t xml:space="preserve"> &gt;</w:t>
+      </w:r>
+      <w:proofErr w:type="gramEnd"/>
+      <w:r>
+        <w:rPr>
+          <w:sz w:val="28"/>
+          <w:szCs w:val="28"/>
+        </w:rPr>
+        <w:t xml:space="preserve"> 8; значение </w:t>
+      </w:r>
+      <w:proofErr w:type="spellStart"/>
+      <w:r>
+        <w:rPr>
+          <w:sz w:val="28"/>
+          <w:szCs w:val="28"/>
+        </w:rPr>
+        <w:t>n</w:t>
+      </w:r>
+      <w:r>
+        <w:rPr>
+          <w:sz w:val="28"/>
+          <w:szCs w:val="28"/>
+          <w:vertAlign w:val="subscript"/>
+        </w:rPr>
+        <w:t>c</w:t>
+      </w:r>
+      <w:proofErr w:type="spellEnd"/>
+      <w:r>
+        <w:rPr>
+          <w:sz w:val="28"/>
+          <w:szCs w:val="28"/>
+        </w:rPr>
+        <w:t xml:space="preserve"> не должно быть кратным </w:t>
+      </w:r>
+      <w:proofErr w:type="spellStart"/>
+      <w:r>
+        <w:rPr>
+          <w:sz w:val="28"/>
+          <w:szCs w:val="28"/>
+        </w:rPr>
+        <w:t>n</w:t>
+      </w:r>
+      <w:r>
+        <w:rPr>
+          <w:sz w:val="28"/>
+          <w:szCs w:val="28"/>
+          <w:vertAlign w:val="subscript"/>
+        </w:rPr>
+        <w:t>p</w:t>
+      </w:r>
+      <w:proofErr w:type="spellEnd"/>
+      <w:r>
+        <w:rPr>
+          <w:sz w:val="28"/>
+          <w:szCs w:val="28"/>
+        </w:rPr>
+        <w:t>.</w:t>
+      </w:r>
+    </w:p>
     <w:sectPr>
-      <w:headerReference w:type="default" r:id="rId16"/>
-      <w:footerReference w:type="default" r:id="rId17"/>
+      <w:headerReference w:type="default" r:id="rId17"/>
+      <w:footerReference w:type="default" r:id="rId18"/>
       <w:pgSz w:w="11900" w:h="16840"/>
       <w:pgMar w:top="720" w:right="720" w:bottom="720" w:left="720" w:header="708" w:footer="708" w:gutter="0"/>
       <w:cols w:space="720"/>

</xml_diff>